<commit_message>
Update footprint/symbol extra credit deliverable
</commit_message>
<xml_diff>
--- a/Lab06.docx
+++ b/Lab06.docx
@@ -1,6 +1,6 @@
 
 <file path=word/document.xml><?xml version="1.0" encoding="utf-8"?>
-<w:document xmlns:wpc="http://schemas.microsoft.com/office/word/2010/wordprocessingCanvas" xmlns:cx="http://schemas.microsoft.com/office/drawing/2014/chartex" xmlns:cx1="http://schemas.microsoft.com/office/drawing/2015/9/8/chartex" xmlns:cx2="http://schemas.microsoft.com/office/drawing/2015/10/21/chartex" xmlns:cx3="http://schemas.microsoft.com/office/drawing/2016/5/9/chartex" xmlns:cx4="http://schemas.microsoft.com/office/drawing/2016/5/10/chartex" xmlns:cx5="http://schemas.microsoft.com/office/drawing/2016/5/11/chartex" xmlns:cx6="http://schemas.microsoft.com/office/drawing/2016/5/12/chartex" xmlns:cx7="http://schemas.microsoft.com/office/drawing/2016/5/13/chartex" xmlns:cx8="http://schemas.microsoft.com/office/drawing/2016/5/14/chartex" xmlns:mc="http://schemas.openxmlformats.org/markup-compatibility/2006" xmlns:aink="http://schemas.microsoft.com/office/drawing/2016/ink" xmlns:am3d="http://schemas.microsoft.com/office/drawing/2017/model3d" xmlns:o="urn:schemas-microsoft-com:office:office" xmlns:oel="http://schemas.microsoft.com/office/2019/extlst" xmlns:r="http://schemas.openxmlformats.org/officeDocument/2006/relationships" xmlns:m="http://schemas.openxmlformats.org/officeDocument/2006/math" xmlns:v="urn:schemas-microsoft-com:vml" xmlns:wp14="http://schemas.microsoft.com/office/word/2010/wordprocessingDrawing" xmlns:wp="http://schemas.openxmlformats.org/drawingml/2006/wordprocessingDrawing" xmlns:w10="urn:schemas-microsoft-com:office:word" xmlns:w="http://schemas.openxmlformats.org/wordprocessingml/2006/main" xmlns:w14="http://schemas.microsoft.com/office/word/2010/wordml" xmlns:w15="http://schemas.microsoft.com/office/word/2012/wordml" xmlns:w16cex="http://schemas.microsoft.com/office/word/2018/wordml/cex" xmlns:w16cid="http://schemas.microsoft.com/office/word/2016/wordml/cid" xmlns:w16="http://schemas.microsoft.com/office/word/2018/wordml" xmlns:w16du="http://schemas.microsoft.com/office/word/2023/wordml/word16du" xmlns:w16sdtdh="http://schemas.microsoft.com/office/word/2020/wordml/sdtdatahash" xmlns:w16se="http://schemas.microsoft.com/office/word/2015/wordml/symex" xmlns:wpg="http://schemas.microsoft.com/office/word/2010/wordprocessingGroup" xmlns:wpi="http://schemas.microsoft.com/office/word/2010/wordprocessingInk" xmlns:wne="http://schemas.microsoft.com/office/word/2006/wordml" xmlns:wps="http://schemas.microsoft.com/office/word/2010/wordprocessingShape" mc:Ignorable="w14 w15 w16se w16cid w16 w16cex w16sdtdh w16du wp14">
+<w:document xmlns:wpc="http://schemas.microsoft.com/office/word/2010/wordprocessingCanvas" xmlns:cx="http://schemas.microsoft.com/office/drawing/2014/chartex" xmlns:cx1="http://schemas.microsoft.com/office/drawing/2015/9/8/chartex" xmlns:cx2="http://schemas.microsoft.com/office/drawing/2015/10/21/chartex" xmlns:cx3="http://schemas.microsoft.com/office/drawing/2016/5/9/chartex" xmlns:cx4="http://schemas.microsoft.com/office/drawing/2016/5/10/chartex" xmlns:cx5="http://schemas.microsoft.com/office/drawing/2016/5/11/chartex" xmlns:cx6="http://schemas.microsoft.com/office/drawing/2016/5/12/chartex" xmlns:cx7="http://schemas.microsoft.com/office/drawing/2016/5/13/chartex" xmlns:cx8="http://schemas.microsoft.com/office/drawing/2016/5/14/chartex" xmlns:mc="http://schemas.openxmlformats.org/markup-compatibility/2006" xmlns:aink="http://schemas.microsoft.com/office/drawing/2016/ink" xmlns:am3d="http://schemas.microsoft.com/office/drawing/2017/model3d" xmlns:o="urn:schemas-microsoft-com:office:office" xmlns:oel="http://schemas.microsoft.com/office/2019/extlst" xmlns:r="http://schemas.openxmlformats.org/officeDocument/2006/relationships" xmlns:m="http://schemas.openxmlformats.org/officeDocument/2006/math" xmlns:v="urn:schemas-microsoft-com:vml" xmlns:wp14="http://schemas.microsoft.com/office/word/2010/wordprocessingDrawing" xmlns:wp="http://schemas.openxmlformats.org/drawingml/2006/wordprocessingDrawing" xmlns:w10="urn:schemas-microsoft-com:office:word" xmlns:w="http://schemas.openxmlformats.org/wordprocessingml/2006/main" xmlns:w14="http://schemas.microsoft.com/office/word/2010/wordml" xmlns:w15="http://schemas.microsoft.com/office/word/2012/wordml" xmlns:w16cex="http://schemas.microsoft.com/office/word/2018/wordml/cex" xmlns:w16cid="http://schemas.microsoft.com/office/word/2016/wordml/cid" xmlns:w16="http://schemas.microsoft.com/office/word/2018/wordml" xmlns:w16du="http://schemas.microsoft.com/office/word/2023/wordml/word16du" xmlns:w16sdtdh="http://schemas.microsoft.com/office/word/2020/wordml/sdtdatahash" xmlns:w16sdtfl="http://schemas.microsoft.com/office/word/2024/wordml/sdtformatlock" xmlns:w16se="http://schemas.microsoft.com/office/word/2015/wordml/symex" xmlns:wpg="http://schemas.microsoft.com/office/word/2010/wordprocessingGroup" xmlns:wpi="http://schemas.microsoft.com/office/word/2010/wordprocessingInk" xmlns:wne="http://schemas.microsoft.com/office/word/2006/wordml" xmlns:wps="http://schemas.microsoft.com/office/word/2010/wordprocessingShape" mc:Ignorable="w14 w15 w16se w16cid w16 w16cex w16sdtdh w16sdtfl w16du wp14">
   <w:body>
     <w:p>
       <w:pPr>
@@ -1830,21 +1830,7 @@
             <w:rStyle w:val="Hyperlink"/>
             <w:rFonts w:ascii="Times New Roman" w:eastAsiaTheme="minorEastAsia" w:hAnsi="Times New Roman" w:cs="Times New Roman"/>
           </w:rPr>
-          <w:t xml:space="preserve"> </w:t>
-        </w:r>
-        <w:r>
-          <w:rPr>
-            <w:rStyle w:val="Hyperlink"/>
-            <w:rFonts w:ascii="Times New Roman" w:eastAsiaTheme="minorEastAsia" w:hAnsi="Times New Roman" w:cs="Times New Roman"/>
-          </w:rPr>
-          <w:t>T</w:t>
-        </w:r>
-        <w:r>
-          <w:rPr>
-            <w:rStyle w:val="Hyperlink"/>
-            <w:rFonts w:ascii="Times New Roman" w:eastAsiaTheme="minorEastAsia" w:hAnsi="Times New Roman" w:cs="Times New Roman"/>
-          </w:rPr>
-          <w:t>utorial</w:t>
+          <w:t xml:space="preserve"> Tutorial</w:t>
         </w:r>
       </w:hyperlink>
     </w:p>
@@ -4119,7 +4105,7 @@
           <w:noProof/>
         </w:rPr>
         <w:drawing>
-          <wp:inline distT="0" distB="0" distL="0" distR="0" wp14:anchorId="13E909DA" wp14:editId="0E006154">
+          <wp:inline distT="0" distB="0" distL="0" distR="0" wp14:anchorId="13E909DA" wp14:editId="074D3AB5">
             <wp:extent cx="4572000" cy="3448050"/>
             <wp:effectExtent l="0" t="0" r="0" b="0"/>
             <wp:docPr id="1945759189" name="Picture 1945759189"/>
@@ -5228,7 +5214,7 @@
         </w:rPr>
         <w:lastRenderedPageBreak/>
         <w:drawing>
-          <wp:inline distT="0" distB="0" distL="0" distR="0" wp14:anchorId="1565BEA6" wp14:editId="3C290DBA">
+          <wp:inline distT="0" distB="0" distL="0" distR="0" wp14:anchorId="1565BEA6" wp14:editId="4D8520EE">
             <wp:extent cx="5680824" cy="3562350"/>
             <wp:effectExtent l="0" t="0" r="0" b="0"/>
             <wp:docPr id="2002703762" name="Picture 2002703762"/>
@@ -6660,7 +6646,7 @@
       <w:pPr>
         <w:pStyle w:val="Heading2"/>
         <w:rPr>
-          <w:rFonts w:ascii="Times New Roman" w:eastAsiaTheme="minorEastAsia" w:hAnsi="Times New Roman" w:cs="Times New Roman"/>
+          <w:rFonts w:ascii="Times New Roman" w:hAnsi="Times New Roman" w:cs="Times New Roman"/>
         </w:rPr>
       </w:pPr>
       <w:r>
@@ -6675,7 +6661,7 @@
         <w:rPr>
           <w:rFonts w:ascii="Times New Roman" w:hAnsi="Times New Roman" w:cs="Times New Roman"/>
         </w:rPr>
-        <w:t>(5pts Extra Credit)</w:t>
+        <w:t>(Extra Credit)</w:t>
       </w:r>
     </w:p>
     <w:p>
@@ -6688,49 +6674,273 @@
         <w:rPr>
           <w:rFonts w:ascii="Times New Roman" w:eastAsiaTheme="minorEastAsia" w:hAnsi="Times New Roman" w:cs="Times New Roman"/>
         </w:rPr>
-        <w:t xml:space="preserve">Choose any IC or sensor to make a symbol and footprint for. Update your schematic to use the symbol and include the footprint in your PCB. Include in your report a picture of the component fitting </w:t>
-      </w:r>
-      <w:r>
+        <w:t>You may choose one of the following extra credit options:</w:t>
+      </w:r>
+    </w:p>
+    <w:p>
+      <w:pPr>
+        <w:pStyle w:val="ListParagraph"/>
+        <w:numPr>
+          <w:ilvl w:val="0"/>
+          <w:numId w:val="59"/>
+        </w:numPr>
         <w:rPr>
           <w:rFonts w:ascii="Times New Roman" w:eastAsiaTheme="minorEastAsia" w:hAnsi="Times New Roman" w:cs="Times New Roman"/>
         </w:rPr>
-        <w:t xml:space="preserve">properly in the paper model of the PCB you created in deliverable 3. To receive these </w:t>
+      </w:pPr>
+      <w:r>
+        <w:rPr>
+          <w:rFonts w:ascii="Times New Roman" w:eastAsiaTheme="minorEastAsia" w:hAnsi="Times New Roman" w:cs="Times New Roman"/>
+        </w:rPr>
+        <w:t>Create a custom symbol and use it in your PCB</w:t>
+      </w:r>
+      <w:r>
+        <w:rPr>
+          <w:rFonts w:ascii="Times New Roman" w:eastAsiaTheme="minorEastAsia" w:hAnsi="Times New Roman" w:cs="Times New Roman"/>
+        </w:rPr>
+        <w:t>.</w:t>
+      </w:r>
+      <w:r>
+        <w:rPr>
+          <w:rFonts w:ascii="Times New Roman" w:eastAsiaTheme="minorEastAsia" w:hAnsi="Times New Roman" w:cs="Times New Roman"/>
+        </w:rPr>
+        <w:t xml:space="preserve"> </w:t>
+      </w:r>
+      <w:r>
+        <w:rPr>
+          <w:rFonts w:ascii="Times New Roman" w:eastAsiaTheme="minorEastAsia" w:hAnsi="Times New Roman" w:cs="Times New Roman"/>
+          <w:b/>
+          <w:bCs/>
+        </w:rPr>
+        <w:t>(4pts extra credit)</w:t>
+      </w:r>
+    </w:p>
+    <w:p>
+      <w:pPr>
+        <w:pStyle w:val="ListParagraph"/>
+        <w:rPr>
+          <w:rFonts w:ascii="Times New Roman" w:eastAsiaTheme="minorEastAsia" w:hAnsi="Times New Roman" w:cs="Times New Roman"/>
+        </w:rPr>
+      </w:pPr>
+      <w:r>
+        <w:rPr>
+          <w:rFonts w:ascii="Times New Roman" w:eastAsiaTheme="minorEastAsia" w:hAnsi="Times New Roman" w:cs="Times New Roman"/>
+        </w:rPr>
+        <w:t xml:space="preserve">Choose </w:t>
+      </w:r>
+      <w:r>
+        <w:rPr>
+          <w:rFonts w:ascii="Times New Roman" w:eastAsiaTheme="minorEastAsia" w:hAnsi="Times New Roman" w:cs="Times New Roman"/>
+        </w:rPr>
+        <w:t>an</w:t>
+      </w:r>
+      <w:r>
+        <w:rPr>
+          <w:rFonts w:ascii="Times New Roman" w:eastAsiaTheme="minorEastAsia" w:hAnsi="Times New Roman" w:cs="Times New Roman"/>
+        </w:rPr>
+        <w:t xml:space="preserve"> IC or sensor to make a symbol for</w:t>
+      </w:r>
+      <w:r>
+        <w:rPr>
+          <w:rFonts w:ascii="Times New Roman" w:eastAsiaTheme="minorEastAsia" w:hAnsi="Times New Roman" w:cs="Times New Roman"/>
+        </w:rPr>
+        <w:t xml:space="preserve">. </w:t>
+      </w:r>
+      <w:r>
+        <w:rPr>
+          <w:rFonts w:ascii="Times New Roman" w:eastAsiaTheme="minorEastAsia" w:hAnsi="Times New Roman" w:cs="Times New Roman"/>
+        </w:rPr>
+        <w:t xml:space="preserve">Update your schematic to use the symbol and include </w:t>
+      </w:r>
+      <w:r>
+        <w:rPr>
+          <w:rFonts w:ascii="Times New Roman" w:eastAsiaTheme="minorEastAsia" w:hAnsi="Times New Roman" w:cs="Times New Roman"/>
+        </w:rPr>
+        <w:t>a pre-made</w:t>
+      </w:r>
+      <w:r>
+        <w:rPr>
+          <w:rFonts w:ascii="Times New Roman" w:eastAsiaTheme="minorEastAsia" w:hAnsi="Times New Roman" w:cs="Times New Roman"/>
+        </w:rPr>
+        <w:t xml:space="preserve"> footprint in your PCB. </w:t>
+      </w:r>
+    </w:p>
+    <w:p>
+      <w:pPr>
+        <w:pStyle w:val="ListParagraph"/>
+        <w:numPr>
+          <w:ilvl w:val="0"/>
+          <w:numId w:val="59"/>
+        </w:numPr>
+        <w:rPr>
+          <w:rFonts w:ascii="Times New Roman" w:eastAsiaTheme="minorEastAsia" w:hAnsi="Times New Roman" w:cs="Times New Roman"/>
+        </w:rPr>
+      </w:pPr>
+      <w:r>
+        <w:rPr>
+          <w:rFonts w:ascii="Times New Roman" w:eastAsiaTheme="minorEastAsia" w:hAnsi="Times New Roman" w:cs="Times New Roman"/>
+        </w:rPr>
+        <w:t xml:space="preserve">Create a custom symbol </w:t>
+      </w:r>
+      <w:r>
+        <w:rPr>
+          <w:rFonts w:ascii="Times New Roman" w:eastAsiaTheme="minorEastAsia" w:hAnsi="Times New Roman" w:cs="Times New Roman"/>
+          <w:b/>
+          <w:bCs/>
+        </w:rPr>
+        <w:t xml:space="preserve">and footprint </w:t>
+      </w:r>
+      <w:r>
+        <w:rPr>
+          <w:rFonts w:ascii="Times New Roman" w:eastAsiaTheme="minorEastAsia" w:hAnsi="Times New Roman" w:cs="Times New Roman"/>
+        </w:rPr>
+        <w:t xml:space="preserve">and use it </w:t>
       </w:r>
       <w:proofErr w:type="gramStart"/>
       <w:r>
         <w:rPr>
           <w:rFonts w:ascii="Times New Roman" w:eastAsiaTheme="minorEastAsia" w:hAnsi="Times New Roman" w:cs="Times New Roman"/>
         </w:rPr>
-        <w:t>points</w:t>
+        <w:t>in</w:t>
       </w:r>
       <w:proofErr w:type="gramEnd"/>
       <w:r>
         <w:rPr>
           <w:rFonts w:ascii="Times New Roman" w:eastAsiaTheme="minorEastAsia" w:hAnsi="Times New Roman" w:cs="Times New Roman"/>
         </w:rPr>
-        <w:t xml:space="preserve"> you must describe during checkout the process you used to make the footprint and symbol.</w:t>
-      </w:r>
-    </w:p>
-    <w:p>
-      <w:pPr>
+        <w:t xml:space="preserve"> your PCB</w:t>
+      </w:r>
+      <w:r>
         <w:rPr>
           <w:rFonts w:ascii="Times New Roman" w:eastAsiaTheme="minorEastAsia" w:hAnsi="Times New Roman" w:cs="Times New Roman"/>
         </w:rPr>
-      </w:pPr>
-    </w:p>
-    <w:p>
-      <w:pPr>
+        <w:t>.</w:t>
+      </w:r>
+      <w:r>
         <w:rPr>
           <w:rFonts w:ascii="Times New Roman" w:eastAsiaTheme="minorEastAsia" w:hAnsi="Times New Roman" w:cs="Times New Roman"/>
         </w:rPr>
-      </w:pPr>
-    </w:p>
-    <w:p>
-      <w:pPr>
+        <w:t xml:space="preserve"> </w:t>
+      </w:r>
+      <w:r>
         <w:rPr>
           <w:rFonts w:ascii="Times New Roman" w:eastAsiaTheme="minorEastAsia" w:hAnsi="Times New Roman" w:cs="Times New Roman"/>
-        </w:rPr>
-      </w:pPr>
+          <w:b/>
+          <w:bCs/>
+        </w:rPr>
+        <w:t>(8pts extra credit)</w:t>
+      </w:r>
+    </w:p>
+    <w:p>
+      <w:pPr>
+        <w:pStyle w:val="ListParagraph"/>
+        <w:rPr>
+          <w:rFonts w:ascii="Times New Roman" w:eastAsiaTheme="minorEastAsia" w:hAnsi="Times New Roman" w:cs="Times New Roman"/>
+        </w:rPr>
+      </w:pPr>
+      <w:r>
+        <w:rPr>
+          <w:rFonts w:ascii="Times New Roman" w:eastAsiaTheme="minorEastAsia" w:hAnsi="Times New Roman" w:cs="Times New Roman"/>
+        </w:rPr>
+        <w:t>Choose a</w:t>
+      </w:r>
+      <w:r>
+        <w:rPr>
+          <w:rFonts w:ascii="Times New Roman" w:eastAsiaTheme="minorEastAsia" w:hAnsi="Times New Roman" w:cs="Times New Roman"/>
+        </w:rPr>
+        <w:t xml:space="preserve"> unique</w:t>
+      </w:r>
+      <w:r>
+        <w:rPr>
+          <w:rFonts w:ascii="Times New Roman" w:eastAsiaTheme="minorEastAsia" w:hAnsi="Times New Roman" w:cs="Times New Roman"/>
+        </w:rPr>
+        <w:t xml:space="preserve"> IC or sensor to make a symbol</w:t>
+      </w:r>
+      <w:r>
+        <w:rPr>
+          <w:rFonts w:ascii="Times New Roman" w:eastAsiaTheme="minorEastAsia" w:hAnsi="Times New Roman" w:cs="Times New Roman"/>
+        </w:rPr>
+        <w:t xml:space="preserve"> and footprint</w:t>
+      </w:r>
+      <w:r>
+        <w:rPr>
+          <w:rFonts w:ascii="Times New Roman" w:eastAsiaTheme="minorEastAsia" w:hAnsi="Times New Roman" w:cs="Times New Roman"/>
+        </w:rPr>
+        <w:t xml:space="preserve"> for. Update your schematic to use the symbol and footprint in your PCB</w:t>
+      </w:r>
+      <w:r>
+        <w:rPr>
+          <w:rFonts w:ascii="Times New Roman" w:eastAsiaTheme="minorEastAsia" w:hAnsi="Times New Roman" w:cs="Times New Roman"/>
+        </w:rPr>
+        <w:t xml:space="preserve">. The device must have a unique footprint that cannot be found in a footprint library nor easily substituted with something found in a </w:t>
+      </w:r>
+      <w:r>
+        <w:rPr>
+          <w:rFonts w:ascii="Times New Roman" w:eastAsiaTheme="minorEastAsia" w:hAnsi="Times New Roman" w:cs="Times New Roman"/>
+        </w:rPr>
+        <w:t>footprint library</w:t>
+      </w:r>
+      <w:r>
+        <w:rPr>
+          <w:rFonts w:ascii="Times New Roman" w:eastAsiaTheme="minorEastAsia" w:hAnsi="Times New Roman" w:cs="Times New Roman"/>
+        </w:rPr>
+        <w:t>.</w:t>
+      </w:r>
+    </w:p>
+    <w:p>
+      <w:pPr>
+        <w:rPr>
+          <w:rFonts w:ascii="Times New Roman" w:eastAsiaTheme="minorEastAsia" w:hAnsi="Times New Roman" w:cs="Times New Roman"/>
+        </w:rPr>
+      </w:pPr>
+      <w:r>
+        <w:rPr>
+          <w:rFonts w:ascii="Times New Roman" w:eastAsiaTheme="minorEastAsia" w:hAnsi="Times New Roman" w:cs="Times New Roman"/>
+        </w:rPr>
+        <w:t>T</w:t>
+      </w:r>
+      <w:r>
+        <w:rPr>
+          <w:rFonts w:ascii="Times New Roman" w:eastAsiaTheme="minorEastAsia" w:hAnsi="Times New Roman" w:cs="Times New Roman"/>
+        </w:rPr>
+        <w:t>he device must have a minimum of three pins.</w:t>
+      </w:r>
+      <w:r>
+        <w:rPr>
+          <w:rFonts w:ascii="Times New Roman" w:eastAsiaTheme="minorEastAsia" w:hAnsi="Times New Roman" w:cs="Times New Roman"/>
+        </w:rPr>
+        <w:t xml:space="preserve"> Include in your report a picture of the component fitting properly in the paper model of the PCB you created in deliverable 3. To receive these points</w:t>
+      </w:r>
+      <w:r>
+        <w:rPr>
+          <w:rFonts w:ascii="Times New Roman" w:eastAsiaTheme="minorEastAsia" w:hAnsi="Times New Roman" w:cs="Times New Roman"/>
+        </w:rPr>
+        <w:t>,</w:t>
+      </w:r>
+      <w:r>
+        <w:rPr>
+          <w:rFonts w:ascii="Times New Roman" w:eastAsiaTheme="minorEastAsia" w:hAnsi="Times New Roman" w:cs="Times New Roman"/>
+        </w:rPr>
+        <w:t xml:space="preserve"> </w:t>
+      </w:r>
+      <w:r>
+        <w:rPr>
+          <w:rFonts w:ascii="Times New Roman" w:eastAsiaTheme="minorEastAsia" w:hAnsi="Times New Roman" w:cs="Times New Roman"/>
+        </w:rPr>
+        <w:t>y</w:t>
+      </w:r>
+      <w:r>
+        <w:rPr>
+          <w:rFonts w:ascii="Times New Roman" w:eastAsiaTheme="minorEastAsia" w:hAnsi="Times New Roman" w:cs="Times New Roman"/>
+        </w:rPr>
+        <w:t xml:space="preserve">ou must describe during checkout the process you used to make the symbol, and </w:t>
+      </w:r>
+      <w:r>
+        <w:rPr>
+          <w:rFonts w:ascii="Times New Roman" w:eastAsiaTheme="minorEastAsia" w:hAnsi="Times New Roman" w:cs="Times New Roman"/>
+        </w:rPr>
+        <w:t>either where you sourced the footprint or how you made it depending on the option chosen.</w:t>
+      </w:r>
     </w:p>
     <w:p>
       <w:pPr>
@@ -6744,6 +6954,7 @@
         <w:rPr>
           <w:rFonts w:ascii="Times New Roman" w:hAnsi="Times New Roman" w:cs="Times New Roman"/>
         </w:rPr>
+        <w:lastRenderedPageBreak/>
         <w:t>Lab Checkout</w:t>
       </w:r>
       <w:bookmarkEnd w:id="22"/>
@@ -6776,7 +6987,6 @@
         <w:rPr>
           <w:rFonts w:ascii="Times New Roman" w:hAnsi="Times New Roman" w:cs="Times New Roman"/>
         </w:rPr>
-        <w:lastRenderedPageBreak/>
         <w:t>For your lab checkout, the TAs will review your design and ask about design decisions that you made, including</w:t>
       </w:r>
       <w:r>
@@ -7078,7 +7288,7 @@
 </file>
 
 <file path=word/comments.xml><?xml version="1.0" encoding="utf-8"?>
-<w:comments xmlns:wpc="http://schemas.microsoft.com/office/word/2010/wordprocessingCanvas" xmlns:cx="http://schemas.microsoft.com/office/drawing/2014/chartex" xmlns:cx1="http://schemas.microsoft.com/office/drawing/2015/9/8/chartex" xmlns:cx2="http://schemas.microsoft.com/office/drawing/2015/10/21/chartex" xmlns:cx3="http://schemas.microsoft.com/office/drawing/2016/5/9/chartex" xmlns:cx4="http://schemas.microsoft.com/office/drawing/2016/5/10/chartex" xmlns:cx5="http://schemas.microsoft.com/office/drawing/2016/5/11/chartex" xmlns:cx6="http://schemas.microsoft.com/office/drawing/2016/5/12/chartex" xmlns:cx7="http://schemas.microsoft.com/office/drawing/2016/5/13/chartex" xmlns:cx8="http://schemas.microsoft.com/office/drawing/2016/5/14/chartex" xmlns:mc="http://schemas.openxmlformats.org/markup-compatibility/2006" xmlns:aink="http://schemas.microsoft.com/office/drawing/2016/ink" xmlns:am3d="http://schemas.microsoft.com/office/drawing/2017/model3d" xmlns:o="urn:schemas-microsoft-com:office:office" xmlns:oel="http://schemas.microsoft.com/office/2019/extlst" xmlns:r="http://schemas.openxmlformats.org/officeDocument/2006/relationships" xmlns:m="http://schemas.openxmlformats.org/officeDocument/2006/math" xmlns:v="urn:schemas-microsoft-com:vml" xmlns:wp14="http://schemas.microsoft.com/office/word/2010/wordprocessingDrawing" xmlns:wp="http://schemas.openxmlformats.org/drawingml/2006/wordprocessingDrawing" xmlns:w10="urn:schemas-microsoft-com:office:word" xmlns:w="http://schemas.openxmlformats.org/wordprocessingml/2006/main" xmlns:w14="http://schemas.microsoft.com/office/word/2010/wordml" xmlns:w15="http://schemas.microsoft.com/office/word/2012/wordml" xmlns:w16cex="http://schemas.microsoft.com/office/word/2018/wordml/cex" xmlns:w16cid="http://schemas.microsoft.com/office/word/2016/wordml/cid" xmlns:w16="http://schemas.microsoft.com/office/word/2018/wordml" xmlns:w16du="http://schemas.microsoft.com/office/word/2023/wordml/word16du" xmlns:w16sdtdh="http://schemas.microsoft.com/office/word/2020/wordml/sdtdatahash" xmlns:w16se="http://schemas.microsoft.com/office/word/2015/wordml/symex" xmlns:wpg="http://schemas.microsoft.com/office/word/2010/wordprocessingGroup" xmlns:wpi="http://schemas.microsoft.com/office/word/2010/wordprocessingInk" xmlns:wne="http://schemas.microsoft.com/office/word/2006/wordml" xmlns:wps="http://schemas.microsoft.com/office/word/2010/wordprocessingShape" mc:Ignorable="w14 w15 w16se w16cid w16 w16cex w16sdtdh w16du wp14">
+<w:comments xmlns:wpc="http://schemas.microsoft.com/office/word/2010/wordprocessingCanvas" xmlns:cx="http://schemas.microsoft.com/office/drawing/2014/chartex" xmlns:cx1="http://schemas.microsoft.com/office/drawing/2015/9/8/chartex" xmlns:cx2="http://schemas.microsoft.com/office/drawing/2015/10/21/chartex" xmlns:cx3="http://schemas.microsoft.com/office/drawing/2016/5/9/chartex" xmlns:cx4="http://schemas.microsoft.com/office/drawing/2016/5/10/chartex" xmlns:cx5="http://schemas.microsoft.com/office/drawing/2016/5/11/chartex" xmlns:cx6="http://schemas.microsoft.com/office/drawing/2016/5/12/chartex" xmlns:cx7="http://schemas.microsoft.com/office/drawing/2016/5/13/chartex" xmlns:cx8="http://schemas.microsoft.com/office/drawing/2016/5/14/chartex" xmlns:mc="http://schemas.openxmlformats.org/markup-compatibility/2006" xmlns:aink="http://schemas.microsoft.com/office/drawing/2016/ink" xmlns:am3d="http://schemas.microsoft.com/office/drawing/2017/model3d" xmlns:o="urn:schemas-microsoft-com:office:office" xmlns:oel="http://schemas.microsoft.com/office/2019/extlst" xmlns:r="http://schemas.openxmlformats.org/officeDocument/2006/relationships" xmlns:m="http://schemas.openxmlformats.org/officeDocument/2006/math" xmlns:v="urn:schemas-microsoft-com:vml" xmlns:wp14="http://schemas.microsoft.com/office/word/2010/wordprocessingDrawing" xmlns:wp="http://schemas.openxmlformats.org/drawingml/2006/wordprocessingDrawing" xmlns:w10="urn:schemas-microsoft-com:office:word" xmlns:w="http://schemas.openxmlformats.org/wordprocessingml/2006/main" xmlns:w14="http://schemas.microsoft.com/office/word/2010/wordml" xmlns:w15="http://schemas.microsoft.com/office/word/2012/wordml" xmlns:w16cex="http://schemas.microsoft.com/office/word/2018/wordml/cex" xmlns:w16cid="http://schemas.microsoft.com/office/word/2016/wordml/cid" xmlns:w16="http://schemas.microsoft.com/office/word/2018/wordml" xmlns:w16du="http://schemas.microsoft.com/office/word/2023/wordml/word16du" xmlns:w16sdtdh="http://schemas.microsoft.com/office/word/2020/wordml/sdtdatahash" xmlns:w16sdtfl="http://schemas.microsoft.com/office/word/2024/wordml/sdtformatlock" xmlns:w16se="http://schemas.microsoft.com/office/word/2015/wordml/symex" xmlns:wpg="http://schemas.microsoft.com/office/word/2010/wordprocessingGroup" xmlns:wpi="http://schemas.microsoft.com/office/word/2010/wordprocessingInk" xmlns:wne="http://schemas.microsoft.com/office/word/2006/wordml" xmlns:wps="http://schemas.microsoft.com/office/word/2010/wordprocessingShape" mc:Ignorable="w14 w15 w16se w16cid w16 w16cex w16sdtdh w16sdtfl w16du wp14">
   <w:comment w:id="13" w:author="Guest User" w:date="2023-10-01T22:21:00Z" w:initials="GU">
     <w:p>
       <w:r>
@@ -7103,28 +7313,28 @@
 </file>
 
 <file path=word/commentsExtended.xml><?xml version="1.0" encoding="utf-8"?>
-<w15:commentsEx xmlns:wpc="http://schemas.microsoft.com/office/word/2010/wordprocessingCanvas" xmlns:cx="http://schemas.microsoft.com/office/drawing/2014/chartex" xmlns:cx1="http://schemas.microsoft.com/office/drawing/2015/9/8/chartex" xmlns:cx2="http://schemas.microsoft.com/office/drawing/2015/10/21/chartex" xmlns:cx3="http://schemas.microsoft.com/office/drawing/2016/5/9/chartex" xmlns:cx4="http://schemas.microsoft.com/office/drawing/2016/5/10/chartex" xmlns:cx5="http://schemas.microsoft.com/office/drawing/2016/5/11/chartex" xmlns:cx6="http://schemas.microsoft.com/office/drawing/2016/5/12/chartex" xmlns:cx7="http://schemas.microsoft.com/office/drawing/2016/5/13/chartex" xmlns:cx8="http://schemas.microsoft.com/office/drawing/2016/5/14/chartex" xmlns:mc="http://schemas.openxmlformats.org/markup-compatibility/2006" xmlns:aink="http://schemas.microsoft.com/office/drawing/2016/ink" xmlns:am3d="http://schemas.microsoft.com/office/drawing/2017/model3d" xmlns:o="urn:schemas-microsoft-com:office:office" xmlns:oel="http://schemas.microsoft.com/office/2019/extlst" xmlns:r="http://schemas.openxmlformats.org/officeDocument/2006/relationships" xmlns:m="http://schemas.openxmlformats.org/officeDocument/2006/math" xmlns:v="urn:schemas-microsoft-com:vml" xmlns:wp14="http://schemas.microsoft.com/office/word/2010/wordprocessingDrawing" xmlns:wp="http://schemas.openxmlformats.org/drawingml/2006/wordprocessingDrawing" xmlns:w10="urn:schemas-microsoft-com:office:word" xmlns:w="http://schemas.openxmlformats.org/wordprocessingml/2006/main" xmlns:w14="http://schemas.microsoft.com/office/word/2010/wordml" xmlns:w15="http://schemas.microsoft.com/office/word/2012/wordml" xmlns:w16cex="http://schemas.microsoft.com/office/word/2018/wordml/cex" xmlns:w16cid="http://schemas.microsoft.com/office/word/2016/wordml/cid" xmlns:w16="http://schemas.microsoft.com/office/word/2018/wordml" xmlns:w16du="http://schemas.microsoft.com/office/word/2023/wordml/word16du" xmlns:w16sdtdh="http://schemas.microsoft.com/office/word/2020/wordml/sdtdatahash" xmlns:w16se="http://schemas.microsoft.com/office/word/2015/wordml/symex" xmlns:wpg="http://schemas.microsoft.com/office/word/2010/wordprocessingGroup" xmlns:wpi="http://schemas.microsoft.com/office/word/2010/wordprocessingInk" xmlns:wne="http://schemas.microsoft.com/office/word/2006/wordml" xmlns:wps="http://schemas.microsoft.com/office/word/2010/wordprocessingShape" mc:Ignorable="w14 w15 w16se w16cid w16 w16cex w16sdtdh w16du wp14">
+<w15:commentsEx xmlns:wpc="http://schemas.microsoft.com/office/word/2010/wordprocessingCanvas" xmlns:cx="http://schemas.microsoft.com/office/drawing/2014/chartex" xmlns:cx1="http://schemas.microsoft.com/office/drawing/2015/9/8/chartex" xmlns:cx2="http://schemas.microsoft.com/office/drawing/2015/10/21/chartex" xmlns:cx3="http://schemas.microsoft.com/office/drawing/2016/5/9/chartex" xmlns:cx4="http://schemas.microsoft.com/office/drawing/2016/5/10/chartex" xmlns:cx5="http://schemas.microsoft.com/office/drawing/2016/5/11/chartex" xmlns:cx6="http://schemas.microsoft.com/office/drawing/2016/5/12/chartex" xmlns:cx7="http://schemas.microsoft.com/office/drawing/2016/5/13/chartex" xmlns:cx8="http://schemas.microsoft.com/office/drawing/2016/5/14/chartex" xmlns:mc="http://schemas.openxmlformats.org/markup-compatibility/2006" xmlns:aink="http://schemas.microsoft.com/office/drawing/2016/ink" xmlns:am3d="http://schemas.microsoft.com/office/drawing/2017/model3d" xmlns:o="urn:schemas-microsoft-com:office:office" xmlns:oel="http://schemas.microsoft.com/office/2019/extlst" xmlns:r="http://schemas.openxmlformats.org/officeDocument/2006/relationships" xmlns:m="http://schemas.openxmlformats.org/officeDocument/2006/math" xmlns:v="urn:schemas-microsoft-com:vml" xmlns:wp14="http://schemas.microsoft.com/office/word/2010/wordprocessingDrawing" xmlns:wp="http://schemas.openxmlformats.org/drawingml/2006/wordprocessingDrawing" xmlns:w10="urn:schemas-microsoft-com:office:word" xmlns:w="http://schemas.openxmlformats.org/wordprocessingml/2006/main" xmlns:w14="http://schemas.microsoft.com/office/word/2010/wordml" xmlns:w15="http://schemas.microsoft.com/office/word/2012/wordml" xmlns:w16cex="http://schemas.microsoft.com/office/word/2018/wordml/cex" xmlns:w16cid="http://schemas.microsoft.com/office/word/2016/wordml/cid" xmlns:w16="http://schemas.microsoft.com/office/word/2018/wordml" xmlns:w16du="http://schemas.microsoft.com/office/word/2023/wordml/word16du" xmlns:w16sdtdh="http://schemas.microsoft.com/office/word/2020/wordml/sdtdatahash" xmlns:w16sdtfl="http://schemas.microsoft.com/office/word/2024/wordml/sdtformatlock" xmlns:w16se="http://schemas.microsoft.com/office/word/2015/wordml/symex" xmlns:wpg="http://schemas.microsoft.com/office/word/2010/wordprocessingGroup" xmlns:wpi="http://schemas.microsoft.com/office/word/2010/wordprocessingInk" xmlns:wne="http://schemas.microsoft.com/office/word/2006/wordml" xmlns:wps="http://schemas.microsoft.com/office/word/2010/wordprocessingShape" mc:Ignorable="w14 w15 w16se w16cid w16 w16cex w16sdtdh w16sdtfl w16du wp14">
   <w15:commentEx w15:paraId="290C5F1C" w15:done="1"/>
   <w15:commentEx w15:paraId="0DF70CF1" w15:done="1"/>
 </w15:commentsEx>
 </file>
 
 <file path=word/commentsExtensible.xml><?xml version="1.0" encoding="utf-8"?>
-<w16cex:commentsExtensible xmlns:wpc="http://schemas.microsoft.com/office/word/2010/wordprocessingCanvas" xmlns:cx="http://schemas.microsoft.com/office/drawing/2014/chartex" xmlns:cx1="http://schemas.microsoft.com/office/drawing/2015/9/8/chartex" xmlns:cx2="http://schemas.microsoft.com/office/drawing/2015/10/21/chartex" xmlns:cx3="http://schemas.microsoft.com/office/drawing/2016/5/9/chartex" xmlns:cx4="http://schemas.microsoft.com/office/drawing/2016/5/10/chartex" xmlns:cx5="http://schemas.microsoft.com/office/drawing/2016/5/11/chartex" xmlns:cx6="http://schemas.microsoft.com/office/drawing/2016/5/12/chartex" xmlns:cx7="http://schemas.microsoft.com/office/drawing/2016/5/13/chartex" xmlns:cx8="http://schemas.microsoft.com/office/drawing/2016/5/14/chartex" xmlns:cr="http://schemas.microsoft.com/office/comments/2020/reactions" xmlns:mc="http://schemas.openxmlformats.org/markup-compatibility/2006" xmlns:aink="http://schemas.microsoft.com/office/drawing/2016/ink" xmlns:am3d="http://schemas.microsoft.com/office/drawing/2017/model3d" xmlns:o="urn:schemas-microsoft-com:office:office" xmlns:oel="http://schemas.microsoft.com/office/2019/extlst" xmlns:r="http://schemas.openxmlformats.org/officeDocument/2006/relationships" xmlns:m="http://schemas.openxmlformats.org/officeDocument/2006/math" xmlns:v="urn:schemas-microsoft-com:vml" xmlns:wp14="http://schemas.microsoft.com/office/word/2010/wordprocessingDrawing" xmlns:wp="http://schemas.openxmlformats.org/drawingml/2006/wordprocessingDrawing" xmlns:w10="urn:schemas-microsoft-com:office:word" xmlns:w="http://schemas.openxmlformats.org/wordprocessingml/2006/main" xmlns:w14="http://schemas.microsoft.com/office/word/2010/wordml" xmlns:w15="http://schemas.microsoft.com/office/word/2012/wordml" xmlns:w16cex="http://schemas.microsoft.com/office/word/2018/wordml/cex" xmlns:w16cid="http://schemas.microsoft.com/office/word/2016/wordml/cid" xmlns:w16="http://schemas.microsoft.com/office/word/2018/wordml" xmlns:w16du="http://schemas.microsoft.com/office/word/2023/wordml/word16du" xmlns:w16sdtdh="http://schemas.microsoft.com/office/word/2020/wordml/sdtdatahash" xmlns:w16se="http://schemas.microsoft.com/office/word/2015/wordml/symex" xmlns:wpg="http://schemas.microsoft.com/office/word/2010/wordprocessingGroup" xmlns:wpi="http://schemas.microsoft.com/office/word/2010/wordprocessingInk" xmlns:wne="http://schemas.microsoft.com/office/word/2006/wordml" xmlns:wps="http://schemas.microsoft.com/office/word/2010/wordprocessingShape" mc:Ignorable="w14 w15 w16se w16cid w16 w16cex w16sdtdh cr w16du wp14">
+<w16cex:commentsExtensible xmlns:wpc="http://schemas.microsoft.com/office/word/2010/wordprocessingCanvas" xmlns:cx="http://schemas.microsoft.com/office/drawing/2014/chartex" xmlns:cx1="http://schemas.microsoft.com/office/drawing/2015/9/8/chartex" xmlns:cx2="http://schemas.microsoft.com/office/drawing/2015/10/21/chartex" xmlns:cx3="http://schemas.microsoft.com/office/drawing/2016/5/9/chartex" xmlns:cx4="http://schemas.microsoft.com/office/drawing/2016/5/10/chartex" xmlns:cx5="http://schemas.microsoft.com/office/drawing/2016/5/11/chartex" xmlns:cx6="http://schemas.microsoft.com/office/drawing/2016/5/12/chartex" xmlns:cx7="http://schemas.microsoft.com/office/drawing/2016/5/13/chartex" xmlns:cx8="http://schemas.microsoft.com/office/drawing/2016/5/14/chartex" xmlns:cr="http://schemas.microsoft.com/office/comments/2020/reactions" xmlns:mc="http://schemas.openxmlformats.org/markup-compatibility/2006" xmlns:aink="http://schemas.microsoft.com/office/drawing/2016/ink" xmlns:am3d="http://schemas.microsoft.com/office/drawing/2017/model3d" xmlns:o="urn:schemas-microsoft-com:office:office" xmlns:oel="http://schemas.microsoft.com/office/2019/extlst" xmlns:r="http://schemas.openxmlformats.org/officeDocument/2006/relationships" xmlns:m="http://schemas.openxmlformats.org/officeDocument/2006/math" xmlns:v="urn:schemas-microsoft-com:vml" xmlns:wp14="http://schemas.microsoft.com/office/word/2010/wordprocessingDrawing" xmlns:wp="http://schemas.openxmlformats.org/drawingml/2006/wordprocessingDrawing" xmlns:w10="urn:schemas-microsoft-com:office:word" xmlns:w="http://schemas.openxmlformats.org/wordprocessingml/2006/main" xmlns:w14="http://schemas.microsoft.com/office/word/2010/wordml" xmlns:w15="http://schemas.microsoft.com/office/word/2012/wordml" xmlns:w16cex="http://schemas.microsoft.com/office/word/2018/wordml/cex" xmlns:w16cid="http://schemas.microsoft.com/office/word/2016/wordml/cid" xmlns:w16="http://schemas.microsoft.com/office/word/2018/wordml" xmlns:w16du="http://schemas.microsoft.com/office/word/2023/wordml/word16du" xmlns:w16sdtdh="http://schemas.microsoft.com/office/word/2020/wordml/sdtdatahash" xmlns:w16sdtfl="http://schemas.microsoft.com/office/word/2024/wordml/sdtformatlock" xmlns:w16se="http://schemas.microsoft.com/office/word/2015/wordml/symex" xmlns:wpg="http://schemas.microsoft.com/office/word/2010/wordprocessingGroup" xmlns:wpi="http://schemas.microsoft.com/office/word/2010/wordprocessingInk" xmlns:wne="http://schemas.microsoft.com/office/word/2006/wordml" xmlns:wps="http://schemas.microsoft.com/office/word/2010/wordprocessingShape" mc:Ignorable="w14 w15 w16se w16cid w16 w16cex w16sdtdh w16sdtfl cr w16du wp14">
   <w16cex:commentExtensible w16cex:durableId="54E065E8" w16cex:dateUtc="2023-10-02T03:21:00Z"/>
   <w16cex:commentExtensible w16cex:durableId="06FDDFAE" w16cex:dateUtc="2023-10-02T02:59:00Z"/>
 </w16cex:commentsExtensible>
 </file>
 
 <file path=word/commentsIds.xml><?xml version="1.0" encoding="utf-8"?>
-<w16cid:commentsIds xmlns:wpc="http://schemas.microsoft.com/office/word/2010/wordprocessingCanvas" xmlns:cx="http://schemas.microsoft.com/office/drawing/2014/chartex" xmlns:cx1="http://schemas.microsoft.com/office/drawing/2015/9/8/chartex" xmlns:cx2="http://schemas.microsoft.com/office/drawing/2015/10/21/chartex" xmlns:cx3="http://schemas.microsoft.com/office/drawing/2016/5/9/chartex" xmlns:cx4="http://schemas.microsoft.com/office/drawing/2016/5/10/chartex" xmlns:cx5="http://schemas.microsoft.com/office/drawing/2016/5/11/chartex" xmlns:cx6="http://schemas.microsoft.com/office/drawing/2016/5/12/chartex" xmlns:cx7="http://schemas.microsoft.com/office/drawing/2016/5/13/chartex" xmlns:cx8="http://schemas.microsoft.com/office/drawing/2016/5/14/chartex" xmlns:mc="http://schemas.openxmlformats.org/markup-compatibility/2006" xmlns:aink="http://schemas.microsoft.com/office/drawing/2016/ink" xmlns:am3d="http://schemas.microsoft.com/office/drawing/2017/model3d" xmlns:o="urn:schemas-microsoft-com:office:office" xmlns:oel="http://schemas.microsoft.com/office/2019/extlst" xmlns:r="http://schemas.openxmlformats.org/officeDocument/2006/relationships" xmlns:m="http://schemas.openxmlformats.org/officeDocument/2006/math" xmlns:v="urn:schemas-microsoft-com:vml" xmlns:wp14="http://schemas.microsoft.com/office/word/2010/wordprocessingDrawing" xmlns:wp="http://schemas.openxmlformats.org/drawingml/2006/wordprocessingDrawing" xmlns:w10="urn:schemas-microsoft-com:office:word" xmlns:w="http://schemas.openxmlformats.org/wordprocessingml/2006/main" xmlns:w14="http://schemas.microsoft.com/office/word/2010/wordml" xmlns:w15="http://schemas.microsoft.com/office/word/2012/wordml" xmlns:w16cex="http://schemas.microsoft.com/office/word/2018/wordml/cex" xmlns:w16cid="http://schemas.microsoft.com/office/word/2016/wordml/cid" xmlns:w16="http://schemas.microsoft.com/office/word/2018/wordml" xmlns:w16du="http://schemas.microsoft.com/office/word/2023/wordml/word16du" xmlns:w16sdtdh="http://schemas.microsoft.com/office/word/2020/wordml/sdtdatahash" xmlns:w16se="http://schemas.microsoft.com/office/word/2015/wordml/symex" xmlns:wpg="http://schemas.microsoft.com/office/word/2010/wordprocessingGroup" xmlns:wpi="http://schemas.microsoft.com/office/word/2010/wordprocessingInk" xmlns:wne="http://schemas.microsoft.com/office/word/2006/wordml" xmlns:wps="http://schemas.microsoft.com/office/word/2010/wordprocessingShape" mc:Ignorable="w14 w15 w16se w16cid w16 w16cex w16sdtdh w16du wp14">
+<w16cid:commentsIds xmlns:wpc="http://schemas.microsoft.com/office/word/2010/wordprocessingCanvas" xmlns:cx="http://schemas.microsoft.com/office/drawing/2014/chartex" xmlns:cx1="http://schemas.microsoft.com/office/drawing/2015/9/8/chartex" xmlns:cx2="http://schemas.microsoft.com/office/drawing/2015/10/21/chartex" xmlns:cx3="http://schemas.microsoft.com/office/drawing/2016/5/9/chartex" xmlns:cx4="http://schemas.microsoft.com/office/drawing/2016/5/10/chartex" xmlns:cx5="http://schemas.microsoft.com/office/drawing/2016/5/11/chartex" xmlns:cx6="http://schemas.microsoft.com/office/drawing/2016/5/12/chartex" xmlns:cx7="http://schemas.microsoft.com/office/drawing/2016/5/13/chartex" xmlns:cx8="http://schemas.microsoft.com/office/drawing/2016/5/14/chartex" xmlns:mc="http://schemas.openxmlformats.org/markup-compatibility/2006" xmlns:aink="http://schemas.microsoft.com/office/drawing/2016/ink" xmlns:am3d="http://schemas.microsoft.com/office/drawing/2017/model3d" xmlns:o="urn:schemas-microsoft-com:office:office" xmlns:oel="http://schemas.microsoft.com/office/2019/extlst" xmlns:r="http://schemas.openxmlformats.org/officeDocument/2006/relationships" xmlns:m="http://schemas.openxmlformats.org/officeDocument/2006/math" xmlns:v="urn:schemas-microsoft-com:vml" xmlns:wp14="http://schemas.microsoft.com/office/word/2010/wordprocessingDrawing" xmlns:wp="http://schemas.openxmlformats.org/drawingml/2006/wordprocessingDrawing" xmlns:w10="urn:schemas-microsoft-com:office:word" xmlns:w="http://schemas.openxmlformats.org/wordprocessingml/2006/main" xmlns:w14="http://schemas.microsoft.com/office/word/2010/wordml" xmlns:w15="http://schemas.microsoft.com/office/word/2012/wordml" xmlns:w16cex="http://schemas.microsoft.com/office/word/2018/wordml/cex" xmlns:w16cid="http://schemas.microsoft.com/office/word/2016/wordml/cid" xmlns:w16="http://schemas.microsoft.com/office/word/2018/wordml" xmlns:w16du="http://schemas.microsoft.com/office/word/2023/wordml/word16du" xmlns:w16sdtdh="http://schemas.microsoft.com/office/word/2020/wordml/sdtdatahash" xmlns:w16sdtfl="http://schemas.microsoft.com/office/word/2024/wordml/sdtformatlock" xmlns:w16se="http://schemas.microsoft.com/office/word/2015/wordml/symex" xmlns:wpg="http://schemas.microsoft.com/office/word/2010/wordprocessingGroup" xmlns:wpi="http://schemas.microsoft.com/office/word/2010/wordprocessingInk" xmlns:wne="http://schemas.microsoft.com/office/word/2006/wordml" xmlns:wps="http://schemas.microsoft.com/office/word/2010/wordprocessingShape" mc:Ignorable="w14 w15 w16se w16cid w16 w16cex w16sdtdh w16sdtfl w16du wp14">
   <w16cid:commentId w16cid:paraId="290C5F1C" w16cid:durableId="54E065E8"/>
   <w16cid:commentId w16cid:paraId="0DF70CF1" w16cid:durableId="06FDDFAE"/>
 </w16cid:commentsIds>
 </file>
 
 <file path=word/endnotes.xml><?xml version="1.0" encoding="utf-8"?>
-<w:endnotes xmlns:wpc="http://schemas.microsoft.com/office/word/2010/wordprocessingCanvas" xmlns:cx="http://schemas.microsoft.com/office/drawing/2014/chartex" xmlns:cx1="http://schemas.microsoft.com/office/drawing/2015/9/8/chartex" xmlns:cx2="http://schemas.microsoft.com/office/drawing/2015/10/21/chartex" xmlns:cx3="http://schemas.microsoft.com/office/drawing/2016/5/9/chartex" xmlns:cx4="http://schemas.microsoft.com/office/drawing/2016/5/10/chartex" xmlns:cx5="http://schemas.microsoft.com/office/drawing/2016/5/11/chartex" xmlns:cx6="http://schemas.microsoft.com/office/drawing/2016/5/12/chartex" xmlns:cx7="http://schemas.microsoft.com/office/drawing/2016/5/13/chartex" xmlns:cx8="http://schemas.microsoft.com/office/drawing/2016/5/14/chartex" xmlns:mc="http://schemas.openxmlformats.org/markup-compatibility/2006" xmlns:aink="http://schemas.microsoft.com/office/drawing/2016/ink" xmlns:am3d="http://schemas.microsoft.com/office/drawing/2017/model3d" xmlns:o="urn:schemas-microsoft-com:office:office" xmlns:oel="http://schemas.microsoft.com/office/2019/extlst" xmlns:r="http://schemas.openxmlformats.org/officeDocument/2006/relationships" xmlns:m="http://schemas.openxmlformats.org/officeDocument/2006/math" xmlns:v="urn:schemas-microsoft-com:vml" xmlns:wp14="http://schemas.microsoft.com/office/word/2010/wordprocessingDrawing" xmlns:wp="http://schemas.openxmlformats.org/drawingml/2006/wordprocessingDrawing" xmlns:w10="urn:schemas-microsoft-com:office:word" xmlns:w="http://schemas.openxmlformats.org/wordprocessingml/2006/main" xmlns:w14="http://schemas.microsoft.com/office/word/2010/wordml" xmlns:w15="http://schemas.microsoft.com/office/word/2012/wordml" xmlns:w16cex="http://schemas.microsoft.com/office/word/2018/wordml/cex" xmlns:w16cid="http://schemas.microsoft.com/office/word/2016/wordml/cid" xmlns:w16="http://schemas.microsoft.com/office/word/2018/wordml" xmlns:w16du="http://schemas.microsoft.com/office/word/2023/wordml/word16du" xmlns:w16sdtdh="http://schemas.microsoft.com/office/word/2020/wordml/sdtdatahash" xmlns:w16se="http://schemas.microsoft.com/office/word/2015/wordml/symex" xmlns:wpg="http://schemas.microsoft.com/office/word/2010/wordprocessingGroup" xmlns:wpi="http://schemas.microsoft.com/office/word/2010/wordprocessingInk" xmlns:wne="http://schemas.microsoft.com/office/word/2006/wordml" xmlns:wps="http://schemas.microsoft.com/office/word/2010/wordprocessingShape" mc:Ignorable="w14 w15 w16se w16cid w16 w16cex w16sdtdh w16du wp14">
+<w:endnotes xmlns:wpc="http://schemas.microsoft.com/office/word/2010/wordprocessingCanvas" xmlns:cx="http://schemas.microsoft.com/office/drawing/2014/chartex" xmlns:cx1="http://schemas.microsoft.com/office/drawing/2015/9/8/chartex" xmlns:cx2="http://schemas.microsoft.com/office/drawing/2015/10/21/chartex" xmlns:cx3="http://schemas.microsoft.com/office/drawing/2016/5/9/chartex" xmlns:cx4="http://schemas.microsoft.com/office/drawing/2016/5/10/chartex" xmlns:cx5="http://schemas.microsoft.com/office/drawing/2016/5/11/chartex" xmlns:cx6="http://schemas.microsoft.com/office/drawing/2016/5/12/chartex" xmlns:cx7="http://schemas.microsoft.com/office/drawing/2016/5/13/chartex" xmlns:cx8="http://schemas.microsoft.com/office/drawing/2016/5/14/chartex" xmlns:mc="http://schemas.openxmlformats.org/markup-compatibility/2006" xmlns:aink="http://schemas.microsoft.com/office/drawing/2016/ink" xmlns:am3d="http://schemas.microsoft.com/office/drawing/2017/model3d" xmlns:o="urn:schemas-microsoft-com:office:office" xmlns:oel="http://schemas.microsoft.com/office/2019/extlst" xmlns:r="http://schemas.openxmlformats.org/officeDocument/2006/relationships" xmlns:m="http://schemas.openxmlformats.org/officeDocument/2006/math" xmlns:v="urn:schemas-microsoft-com:vml" xmlns:wp14="http://schemas.microsoft.com/office/word/2010/wordprocessingDrawing" xmlns:wp="http://schemas.openxmlformats.org/drawingml/2006/wordprocessingDrawing" xmlns:w10="urn:schemas-microsoft-com:office:word" xmlns:w="http://schemas.openxmlformats.org/wordprocessingml/2006/main" xmlns:w14="http://schemas.microsoft.com/office/word/2010/wordml" xmlns:w15="http://schemas.microsoft.com/office/word/2012/wordml" xmlns:w16cex="http://schemas.microsoft.com/office/word/2018/wordml/cex" xmlns:w16cid="http://schemas.microsoft.com/office/word/2016/wordml/cid" xmlns:w16="http://schemas.microsoft.com/office/word/2018/wordml" xmlns:w16du="http://schemas.microsoft.com/office/word/2023/wordml/word16du" xmlns:w16sdtdh="http://schemas.microsoft.com/office/word/2020/wordml/sdtdatahash" xmlns:w16sdtfl="http://schemas.microsoft.com/office/word/2024/wordml/sdtformatlock" xmlns:w16se="http://schemas.microsoft.com/office/word/2015/wordml/symex" xmlns:wpg="http://schemas.microsoft.com/office/word/2010/wordprocessingGroup" xmlns:wpi="http://schemas.microsoft.com/office/word/2010/wordprocessingInk" xmlns:wne="http://schemas.microsoft.com/office/word/2006/wordml" xmlns:wps="http://schemas.microsoft.com/office/word/2010/wordprocessingShape" mc:Ignorable="w14 w15 w16se w16cid w16 w16cex w16sdtdh w16sdtfl w16du wp14">
   <w:endnote w:type="separator" w:id="-1">
     <w:p>
       <w:pPr>
@@ -7149,7 +7359,7 @@
 </file>
 
 <file path=word/footer1.xml><?xml version="1.0" encoding="utf-8"?>
-<w:ftr xmlns:wpc="http://schemas.microsoft.com/office/word/2010/wordprocessingCanvas" xmlns:cx="http://schemas.microsoft.com/office/drawing/2014/chartex" xmlns:cx1="http://schemas.microsoft.com/office/drawing/2015/9/8/chartex" xmlns:cx2="http://schemas.microsoft.com/office/drawing/2015/10/21/chartex" xmlns:cx3="http://schemas.microsoft.com/office/drawing/2016/5/9/chartex" xmlns:cx4="http://schemas.microsoft.com/office/drawing/2016/5/10/chartex" xmlns:cx5="http://schemas.microsoft.com/office/drawing/2016/5/11/chartex" xmlns:cx6="http://schemas.microsoft.com/office/drawing/2016/5/12/chartex" xmlns:cx7="http://schemas.microsoft.com/office/drawing/2016/5/13/chartex" xmlns:cx8="http://schemas.microsoft.com/office/drawing/2016/5/14/chartex" xmlns:mc="http://schemas.openxmlformats.org/markup-compatibility/2006" xmlns:aink="http://schemas.microsoft.com/office/drawing/2016/ink" xmlns:am3d="http://schemas.microsoft.com/office/drawing/2017/model3d" xmlns:o="urn:schemas-microsoft-com:office:office" xmlns:oel="http://schemas.microsoft.com/office/2019/extlst" xmlns:r="http://schemas.openxmlformats.org/officeDocument/2006/relationships" xmlns:m="http://schemas.openxmlformats.org/officeDocument/2006/math" xmlns:v="urn:schemas-microsoft-com:vml" xmlns:wp14="http://schemas.microsoft.com/office/word/2010/wordprocessingDrawing" xmlns:wp="http://schemas.openxmlformats.org/drawingml/2006/wordprocessingDrawing" xmlns:w10="urn:schemas-microsoft-com:office:word" xmlns:w="http://schemas.openxmlformats.org/wordprocessingml/2006/main" xmlns:w14="http://schemas.microsoft.com/office/word/2010/wordml" xmlns:w15="http://schemas.microsoft.com/office/word/2012/wordml" xmlns:w16cex="http://schemas.microsoft.com/office/word/2018/wordml/cex" xmlns:w16cid="http://schemas.microsoft.com/office/word/2016/wordml/cid" xmlns:w16="http://schemas.microsoft.com/office/word/2018/wordml" xmlns:w16du="http://schemas.microsoft.com/office/word/2023/wordml/word16du" xmlns:w16sdtdh="http://schemas.microsoft.com/office/word/2020/wordml/sdtdatahash" xmlns:w16se="http://schemas.microsoft.com/office/word/2015/wordml/symex" xmlns:wpg="http://schemas.microsoft.com/office/word/2010/wordprocessingGroup" xmlns:wpi="http://schemas.microsoft.com/office/word/2010/wordprocessingInk" xmlns:wne="http://schemas.microsoft.com/office/word/2006/wordml" xmlns:wps="http://schemas.microsoft.com/office/word/2010/wordprocessingShape" mc:Ignorable="w14 w15 w16se w16cid w16 w16cex w16sdtdh w16du wp14">
+<w:ftr xmlns:wpc="http://schemas.microsoft.com/office/word/2010/wordprocessingCanvas" xmlns:cx="http://schemas.microsoft.com/office/drawing/2014/chartex" xmlns:cx1="http://schemas.microsoft.com/office/drawing/2015/9/8/chartex" xmlns:cx2="http://schemas.microsoft.com/office/drawing/2015/10/21/chartex" xmlns:cx3="http://schemas.microsoft.com/office/drawing/2016/5/9/chartex" xmlns:cx4="http://schemas.microsoft.com/office/drawing/2016/5/10/chartex" xmlns:cx5="http://schemas.microsoft.com/office/drawing/2016/5/11/chartex" xmlns:cx6="http://schemas.microsoft.com/office/drawing/2016/5/12/chartex" xmlns:cx7="http://schemas.microsoft.com/office/drawing/2016/5/13/chartex" xmlns:cx8="http://schemas.microsoft.com/office/drawing/2016/5/14/chartex" xmlns:mc="http://schemas.openxmlformats.org/markup-compatibility/2006" xmlns:aink="http://schemas.microsoft.com/office/drawing/2016/ink" xmlns:am3d="http://schemas.microsoft.com/office/drawing/2017/model3d" xmlns:o="urn:schemas-microsoft-com:office:office" xmlns:oel="http://schemas.microsoft.com/office/2019/extlst" xmlns:r="http://schemas.openxmlformats.org/officeDocument/2006/relationships" xmlns:m="http://schemas.openxmlformats.org/officeDocument/2006/math" xmlns:v="urn:schemas-microsoft-com:vml" xmlns:wp14="http://schemas.microsoft.com/office/word/2010/wordprocessingDrawing" xmlns:wp="http://schemas.openxmlformats.org/drawingml/2006/wordprocessingDrawing" xmlns:w10="urn:schemas-microsoft-com:office:word" xmlns:w="http://schemas.openxmlformats.org/wordprocessingml/2006/main" xmlns:w14="http://schemas.microsoft.com/office/word/2010/wordml" xmlns:w15="http://schemas.microsoft.com/office/word/2012/wordml" xmlns:w16cex="http://schemas.microsoft.com/office/word/2018/wordml/cex" xmlns:w16cid="http://schemas.microsoft.com/office/word/2016/wordml/cid" xmlns:w16="http://schemas.microsoft.com/office/word/2018/wordml" xmlns:w16du="http://schemas.microsoft.com/office/word/2023/wordml/word16du" xmlns:w16sdtdh="http://schemas.microsoft.com/office/word/2020/wordml/sdtdatahash" xmlns:w16sdtfl="http://schemas.microsoft.com/office/word/2024/wordml/sdtformatlock" xmlns:w16se="http://schemas.microsoft.com/office/word/2015/wordml/symex" xmlns:wpg="http://schemas.microsoft.com/office/word/2010/wordprocessingGroup" xmlns:wpi="http://schemas.microsoft.com/office/word/2010/wordprocessingInk" xmlns:wne="http://schemas.microsoft.com/office/word/2006/wordml" xmlns:wps="http://schemas.microsoft.com/office/word/2010/wordprocessingShape" mc:Ignorable="w14 w15 w16se w16cid w16 w16cex w16sdtdh w16sdtfl w16du wp14">
   <w:tbl>
     <w:tblPr>
       <w:tblW w:w="0" w:type="auto"/>
@@ -7228,7 +7438,7 @@
 </file>
 
 <file path=word/footnotes.xml><?xml version="1.0" encoding="utf-8"?>
-<w:footnotes xmlns:wpc="http://schemas.microsoft.com/office/word/2010/wordprocessingCanvas" xmlns:cx="http://schemas.microsoft.com/office/drawing/2014/chartex" xmlns:cx1="http://schemas.microsoft.com/office/drawing/2015/9/8/chartex" xmlns:cx2="http://schemas.microsoft.com/office/drawing/2015/10/21/chartex" xmlns:cx3="http://schemas.microsoft.com/office/drawing/2016/5/9/chartex" xmlns:cx4="http://schemas.microsoft.com/office/drawing/2016/5/10/chartex" xmlns:cx5="http://schemas.microsoft.com/office/drawing/2016/5/11/chartex" xmlns:cx6="http://schemas.microsoft.com/office/drawing/2016/5/12/chartex" xmlns:cx7="http://schemas.microsoft.com/office/drawing/2016/5/13/chartex" xmlns:cx8="http://schemas.microsoft.com/office/drawing/2016/5/14/chartex" xmlns:mc="http://schemas.openxmlformats.org/markup-compatibility/2006" xmlns:aink="http://schemas.microsoft.com/office/drawing/2016/ink" xmlns:am3d="http://schemas.microsoft.com/office/drawing/2017/model3d" xmlns:o="urn:schemas-microsoft-com:office:office" xmlns:oel="http://schemas.microsoft.com/office/2019/extlst" xmlns:r="http://schemas.openxmlformats.org/officeDocument/2006/relationships" xmlns:m="http://schemas.openxmlformats.org/officeDocument/2006/math" xmlns:v="urn:schemas-microsoft-com:vml" xmlns:wp14="http://schemas.microsoft.com/office/word/2010/wordprocessingDrawing" xmlns:wp="http://schemas.openxmlformats.org/drawingml/2006/wordprocessingDrawing" xmlns:w10="urn:schemas-microsoft-com:office:word" xmlns:w="http://schemas.openxmlformats.org/wordprocessingml/2006/main" xmlns:w14="http://schemas.microsoft.com/office/word/2010/wordml" xmlns:w15="http://schemas.microsoft.com/office/word/2012/wordml" xmlns:w16cex="http://schemas.microsoft.com/office/word/2018/wordml/cex" xmlns:w16cid="http://schemas.microsoft.com/office/word/2016/wordml/cid" xmlns:w16="http://schemas.microsoft.com/office/word/2018/wordml" xmlns:w16du="http://schemas.microsoft.com/office/word/2023/wordml/word16du" xmlns:w16sdtdh="http://schemas.microsoft.com/office/word/2020/wordml/sdtdatahash" xmlns:w16se="http://schemas.microsoft.com/office/word/2015/wordml/symex" xmlns:wpg="http://schemas.microsoft.com/office/word/2010/wordprocessingGroup" xmlns:wpi="http://schemas.microsoft.com/office/word/2010/wordprocessingInk" xmlns:wne="http://schemas.microsoft.com/office/word/2006/wordml" xmlns:wps="http://schemas.microsoft.com/office/word/2010/wordprocessingShape" mc:Ignorable="w14 w15 w16se w16cid w16 w16cex w16sdtdh w16du wp14">
+<w:footnotes xmlns:wpc="http://schemas.microsoft.com/office/word/2010/wordprocessingCanvas" xmlns:cx="http://schemas.microsoft.com/office/drawing/2014/chartex" xmlns:cx1="http://schemas.microsoft.com/office/drawing/2015/9/8/chartex" xmlns:cx2="http://schemas.microsoft.com/office/drawing/2015/10/21/chartex" xmlns:cx3="http://schemas.microsoft.com/office/drawing/2016/5/9/chartex" xmlns:cx4="http://schemas.microsoft.com/office/drawing/2016/5/10/chartex" xmlns:cx5="http://schemas.microsoft.com/office/drawing/2016/5/11/chartex" xmlns:cx6="http://schemas.microsoft.com/office/drawing/2016/5/12/chartex" xmlns:cx7="http://schemas.microsoft.com/office/drawing/2016/5/13/chartex" xmlns:cx8="http://schemas.microsoft.com/office/drawing/2016/5/14/chartex" xmlns:mc="http://schemas.openxmlformats.org/markup-compatibility/2006" xmlns:aink="http://schemas.microsoft.com/office/drawing/2016/ink" xmlns:am3d="http://schemas.microsoft.com/office/drawing/2017/model3d" xmlns:o="urn:schemas-microsoft-com:office:office" xmlns:oel="http://schemas.microsoft.com/office/2019/extlst" xmlns:r="http://schemas.openxmlformats.org/officeDocument/2006/relationships" xmlns:m="http://schemas.openxmlformats.org/officeDocument/2006/math" xmlns:v="urn:schemas-microsoft-com:vml" xmlns:wp14="http://schemas.microsoft.com/office/word/2010/wordprocessingDrawing" xmlns:wp="http://schemas.openxmlformats.org/drawingml/2006/wordprocessingDrawing" xmlns:w10="urn:schemas-microsoft-com:office:word" xmlns:w="http://schemas.openxmlformats.org/wordprocessingml/2006/main" xmlns:w14="http://schemas.microsoft.com/office/word/2010/wordml" xmlns:w15="http://schemas.microsoft.com/office/word/2012/wordml" xmlns:w16cex="http://schemas.microsoft.com/office/word/2018/wordml/cex" xmlns:w16cid="http://schemas.microsoft.com/office/word/2016/wordml/cid" xmlns:w16="http://schemas.microsoft.com/office/word/2018/wordml" xmlns:w16du="http://schemas.microsoft.com/office/word/2023/wordml/word16du" xmlns:w16sdtdh="http://schemas.microsoft.com/office/word/2020/wordml/sdtdatahash" xmlns:w16sdtfl="http://schemas.microsoft.com/office/word/2024/wordml/sdtformatlock" xmlns:w16se="http://schemas.microsoft.com/office/word/2015/wordml/symex" xmlns:wpg="http://schemas.microsoft.com/office/word/2010/wordprocessingGroup" xmlns:wpi="http://schemas.microsoft.com/office/word/2010/wordprocessingInk" xmlns:wne="http://schemas.microsoft.com/office/word/2006/wordml" xmlns:wps="http://schemas.microsoft.com/office/word/2010/wordprocessingShape" mc:Ignorable="w14 w15 w16se w16cid w16 w16cex w16sdtdh w16sdtfl w16du wp14">
   <w:footnote w:type="separator" w:id="-1">
     <w:p>
       <w:pPr>
@@ -7253,7 +7463,7 @@
 </file>
 
 <file path=word/header1.xml><?xml version="1.0" encoding="utf-8"?>
-<w:hdr xmlns:wpc="http://schemas.microsoft.com/office/word/2010/wordprocessingCanvas" xmlns:cx="http://schemas.microsoft.com/office/drawing/2014/chartex" xmlns:cx1="http://schemas.microsoft.com/office/drawing/2015/9/8/chartex" xmlns:cx2="http://schemas.microsoft.com/office/drawing/2015/10/21/chartex" xmlns:cx3="http://schemas.microsoft.com/office/drawing/2016/5/9/chartex" xmlns:cx4="http://schemas.microsoft.com/office/drawing/2016/5/10/chartex" xmlns:cx5="http://schemas.microsoft.com/office/drawing/2016/5/11/chartex" xmlns:cx6="http://schemas.microsoft.com/office/drawing/2016/5/12/chartex" xmlns:cx7="http://schemas.microsoft.com/office/drawing/2016/5/13/chartex" xmlns:cx8="http://schemas.microsoft.com/office/drawing/2016/5/14/chartex" xmlns:mc="http://schemas.openxmlformats.org/markup-compatibility/2006" xmlns:aink="http://schemas.microsoft.com/office/drawing/2016/ink" xmlns:am3d="http://schemas.microsoft.com/office/drawing/2017/model3d" xmlns:o="urn:schemas-microsoft-com:office:office" xmlns:oel="http://schemas.microsoft.com/office/2019/extlst" xmlns:r="http://schemas.openxmlformats.org/officeDocument/2006/relationships" xmlns:m="http://schemas.openxmlformats.org/officeDocument/2006/math" xmlns:v="urn:schemas-microsoft-com:vml" xmlns:wp14="http://schemas.microsoft.com/office/word/2010/wordprocessingDrawing" xmlns:wp="http://schemas.openxmlformats.org/drawingml/2006/wordprocessingDrawing" xmlns:w10="urn:schemas-microsoft-com:office:word" xmlns:w="http://schemas.openxmlformats.org/wordprocessingml/2006/main" xmlns:w14="http://schemas.microsoft.com/office/word/2010/wordml" xmlns:w15="http://schemas.microsoft.com/office/word/2012/wordml" xmlns:w16cex="http://schemas.microsoft.com/office/word/2018/wordml/cex" xmlns:w16cid="http://schemas.microsoft.com/office/word/2016/wordml/cid" xmlns:w16="http://schemas.microsoft.com/office/word/2018/wordml" xmlns:w16du="http://schemas.microsoft.com/office/word/2023/wordml/word16du" xmlns:w16sdtdh="http://schemas.microsoft.com/office/word/2020/wordml/sdtdatahash" xmlns:w16se="http://schemas.microsoft.com/office/word/2015/wordml/symex" xmlns:wpg="http://schemas.microsoft.com/office/word/2010/wordprocessingGroup" xmlns:wpi="http://schemas.microsoft.com/office/word/2010/wordprocessingInk" xmlns:wne="http://schemas.microsoft.com/office/word/2006/wordml" xmlns:wps="http://schemas.microsoft.com/office/word/2010/wordprocessingShape" mc:Ignorable="w14 w15 w16se w16cid w16 w16cex w16sdtdh w16du wp14">
+<w:hdr xmlns:wpc="http://schemas.microsoft.com/office/word/2010/wordprocessingCanvas" xmlns:cx="http://schemas.microsoft.com/office/drawing/2014/chartex" xmlns:cx1="http://schemas.microsoft.com/office/drawing/2015/9/8/chartex" xmlns:cx2="http://schemas.microsoft.com/office/drawing/2015/10/21/chartex" xmlns:cx3="http://schemas.microsoft.com/office/drawing/2016/5/9/chartex" xmlns:cx4="http://schemas.microsoft.com/office/drawing/2016/5/10/chartex" xmlns:cx5="http://schemas.microsoft.com/office/drawing/2016/5/11/chartex" xmlns:cx6="http://schemas.microsoft.com/office/drawing/2016/5/12/chartex" xmlns:cx7="http://schemas.microsoft.com/office/drawing/2016/5/13/chartex" xmlns:cx8="http://schemas.microsoft.com/office/drawing/2016/5/14/chartex" xmlns:mc="http://schemas.openxmlformats.org/markup-compatibility/2006" xmlns:aink="http://schemas.microsoft.com/office/drawing/2016/ink" xmlns:am3d="http://schemas.microsoft.com/office/drawing/2017/model3d" xmlns:o="urn:schemas-microsoft-com:office:office" xmlns:oel="http://schemas.microsoft.com/office/2019/extlst" xmlns:r="http://schemas.openxmlformats.org/officeDocument/2006/relationships" xmlns:m="http://schemas.openxmlformats.org/officeDocument/2006/math" xmlns:v="urn:schemas-microsoft-com:vml" xmlns:wp14="http://schemas.microsoft.com/office/word/2010/wordprocessingDrawing" xmlns:wp="http://schemas.openxmlformats.org/drawingml/2006/wordprocessingDrawing" xmlns:w10="urn:schemas-microsoft-com:office:word" xmlns:w="http://schemas.openxmlformats.org/wordprocessingml/2006/main" xmlns:w14="http://schemas.microsoft.com/office/word/2010/wordml" xmlns:w15="http://schemas.microsoft.com/office/word/2012/wordml" xmlns:w16cex="http://schemas.microsoft.com/office/word/2018/wordml/cex" xmlns:w16cid="http://schemas.microsoft.com/office/word/2016/wordml/cid" xmlns:w16="http://schemas.microsoft.com/office/word/2018/wordml" xmlns:w16du="http://schemas.microsoft.com/office/word/2023/wordml/word16du" xmlns:w16sdtdh="http://schemas.microsoft.com/office/word/2020/wordml/sdtdatahash" xmlns:w16sdtfl="http://schemas.microsoft.com/office/word/2024/wordml/sdtformatlock" xmlns:w16se="http://schemas.microsoft.com/office/word/2015/wordml/symex" xmlns:wpg="http://schemas.microsoft.com/office/word/2010/wordprocessingGroup" xmlns:wpi="http://schemas.microsoft.com/office/word/2010/wordprocessingInk" xmlns:wne="http://schemas.microsoft.com/office/word/2006/wordml" xmlns:wps="http://schemas.microsoft.com/office/word/2010/wordprocessingShape" mc:Ignorable="w14 w15 w16se w16cid w16 w16cex w16sdtdh w16sdtfl w16du wp14">
   <w:tbl>
     <w:tblPr>
       <w:tblW w:w="0" w:type="auto"/>
@@ -7343,7 +7553,7 @@
 </file>
 
 <file path=word/numbering.xml><?xml version="1.0" encoding="utf-8"?>
-<w:numbering xmlns:wpc="http://schemas.microsoft.com/office/word/2010/wordprocessingCanvas" xmlns:cx="http://schemas.microsoft.com/office/drawing/2014/chartex" xmlns:cx1="http://schemas.microsoft.com/office/drawing/2015/9/8/chartex" xmlns:cx2="http://schemas.microsoft.com/office/drawing/2015/10/21/chartex" xmlns:cx3="http://schemas.microsoft.com/office/drawing/2016/5/9/chartex" xmlns:cx4="http://schemas.microsoft.com/office/drawing/2016/5/10/chartex" xmlns:cx5="http://schemas.microsoft.com/office/drawing/2016/5/11/chartex" xmlns:cx6="http://schemas.microsoft.com/office/drawing/2016/5/12/chartex" xmlns:cx7="http://schemas.microsoft.com/office/drawing/2016/5/13/chartex" xmlns:cx8="http://schemas.microsoft.com/office/drawing/2016/5/14/chartex" xmlns:mc="http://schemas.openxmlformats.org/markup-compatibility/2006" xmlns:aink="http://schemas.microsoft.com/office/drawing/2016/ink" xmlns:am3d="http://schemas.microsoft.com/office/drawing/2017/model3d" xmlns:o="urn:schemas-microsoft-com:office:office" xmlns:oel="http://schemas.microsoft.com/office/2019/extlst" xmlns:r="http://schemas.openxmlformats.org/officeDocument/2006/relationships" xmlns:m="http://schemas.openxmlformats.org/officeDocument/2006/math" xmlns:v="urn:schemas-microsoft-com:vml" xmlns:wp14="http://schemas.microsoft.com/office/word/2010/wordprocessingDrawing" xmlns:wp="http://schemas.openxmlformats.org/drawingml/2006/wordprocessingDrawing" xmlns:w10="urn:schemas-microsoft-com:office:word" xmlns:w="http://schemas.openxmlformats.org/wordprocessingml/2006/main" xmlns:w14="http://schemas.microsoft.com/office/word/2010/wordml" xmlns:w15="http://schemas.microsoft.com/office/word/2012/wordml" xmlns:w16cex="http://schemas.microsoft.com/office/word/2018/wordml/cex" xmlns:w16cid="http://schemas.microsoft.com/office/word/2016/wordml/cid" xmlns:w16="http://schemas.microsoft.com/office/word/2018/wordml" xmlns:w16du="http://schemas.microsoft.com/office/word/2023/wordml/word16du" xmlns:w16sdtdh="http://schemas.microsoft.com/office/word/2020/wordml/sdtdatahash" xmlns:w16se="http://schemas.microsoft.com/office/word/2015/wordml/symex" xmlns:wpg="http://schemas.microsoft.com/office/word/2010/wordprocessingGroup" xmlns:wpi="http://schemas.microsoft.com/office/word/2010/wordprocessingInk" xmlns:wne="http://schemas.microsoft.com/office/word/2006/wordml" xmlns:wps="http://schemas.microsoft.com/office/word/2010/wordprocessingShape" mc:Ignorable="w14 w15 w16se w16cid w16 w16cex w16sdtdh w16du wp14">
+<w:numbering xmlns:wpc="http://schemas.microsoft.com/office/word/2010/wordprocessingCanvas" xmlns:cx="http://schemas.microsoft.com/office/drawing/2014/chartex" xmlns:cx1="http://schemas.microsoft.com/office/drawing/2015/9/8/chartex" xmlns:cx2="http://schemas.microsoft.com/office/drawing/2015/10/21/chartex" xmlns:cx3="http://schemas.microsoft.com/office/drawing/2016/5/9/chartex" xmlns:cx4="http://schemas.microsoft.com/office/drawing/2016/5/10/chartex" xmlns:cx5="http://schemas.microsoft.com/office/drawing/2016/5/11/chartex" xmlns:cx6="http://schemas.microsoft.com/office/drawing/2016/5/12/chartex" xmlns:cx7="http://schemas.microsoft.com/office/drawing/2016/5/13/chartex" xmlns:cx8="http://schemas.microsoft.com/office/drawing/2016/5/14/chartex" xmlns:mc="http://schemas.openxmlformats.org/markup-compatibility/2006" xmlns:aink="http://schemas.microsoft.com/office/drawing/2016/ink" xmlns:am3d="http://schemas.microsoft.com/office/drawing/2017/model3d" xmlns:o="urn:schemas-microsoft-com:office:office" xmlns:oel="http://schemas.microsoft.com/office/2019/extlst" xmlns:r="http://schemas.openxmlformats.org/officeDocument/2006/relationships" xmlns:m="http://schemas.openxmlformats.org/officeDocument/2006/math" xmlns:v="urn:schemas-microsoft-com:vml" xmlns:wp14="http://schemas.microsoft.com/office/word/2010/wordprocessingDrawing" xmlns:wp="http://schemas.openxmlformats.org/drawingml/2006/wordprocessingDrawing" xmlns:w10="urn:schemas-microsoft-com:office:word" xmlns:w="http://schemas.openxmlformats.org/wordprocessingml/2006/main" xmlns:w14="http://schemas.microsoft.com/office/word/2010/wordml" xmlns:w15="http://schemas.microsoft.com/office/word/2012/wordml" xmlns:w16cex="http://schemas.microsoft.com/office/word/2018/wordml/cex" xmlns:w16cid="http://schemas.microsoft.com/office/word/2016/wordml/cid" xmlns:w16="http://schemas.microsoft.com/office/word/2018/wordml" xmlns:w16du="http://schemas.microsoft.com/office/word/2023/wordml/word16du" xmlns:w16sdtdh="http://schemas.microsoft.com/office/word/2020/wordml/sdtdatahash" xmlns:w16sdtfl="http://schemas.microsoft.com/office/word/2024/wordml/sdtformatlock" xmlns:w16se="http://schemas.microsoft.com/office/word/2015/wordml/symex" xmlns:wpg="http://schemas.microsoft.com/office/word/2010/wordprocessingGroup" xmlns:wpi="http://schemas.microsoft.com/office/word/2010/wordprocessingInk" xmlns:wne="http://schemas.microsoft.com/office/word/2006/wordml" xmlns:wps="http://schemas.microsoft.com/office/word/2010/wordprocessingShape" mc:Ignorable="w14 w15 w16se w16cid w16 w16cex w16sdtdh w16sdtfl w16du wp14">
   <w:abstractNum w:abstractNumId="0" w15:restartNumberingAfterBreak="0">
     <w:nsid w:val="01C1628E"/>
     <w:multiLevelType w:val="hybridMultilevel"/>
@@ -8450,6 +8660,95 @@
     </w:lvl>
   </w:abstractNum>
   <w:abstractNum w:abstractNumId="11" w15:restartNumberingAfterBreak="0">
+    <w:nsid w:val="1C9F4495"/>
+    <w:multiLevelType w:val="hybridMultilevel"/>
+    <w:tmpl w:val="6D5A9754"/>
+    <w:lvl w:ilvl="0" w:tplc="04090011">
+      <w:start w:val="1"/>
+      <w:numFmt w:val="decimal"/>
+      <w:lvlText w:val="%1)"/>
+      <w:lvlJc w:val="left"/>
+      <w:pPr>
+        <w:ind w:left="720" w:hanging="360"/>
+      </w:pPr>
+      <w:rPr>
+        <w:rFonts w:hint="default"/>
+      </w:rPr>
+    </w:lvl>
+    <w:lvl w:ilvl="1" w:tplc="04090019">
+      <w:start w:val="1"/>
+      <w:numFmt w:val="lowerLetter"/>
+      <w:lvlText w:val="%2."/>
+      <w:lvlJc w:val="left"/>
+      <w:pPr>
+        <w:ind w:left="1440" w:hanging="360"/>
+      </w:pPr>
+    </w:lvl>
+    <w:lvl w:ilvl="2" w:tplc="0409001B" w:tentative="1">
+      <w:start w:val="1"/>
+      <w:numFmt w:val="lowerRoman"/>
+      <w:lvlText w:val="%3."/>
+      <w:lvlJc w:val="right"/>
+      <w:pPr>
+        <w:ind w:left="2160" w:hanging="180"/>
+      </w:pPr>
+    </w:lvl>
+    <w:lvl w:ilvl="3" w:tplc="0409000F" w:tentative="1">
+      <w:start w:val="1"/>
+      <w:numFmt w:val="decimal"/>
+      <w:lvlText w:val="%4."/>
+      <w:lvlJc w:val="left"/>
+      <w:pPr>
+        <w:ind w:left="2880" w:hanging="360"/>
+      </w:pPr>
+    </w:lvl>
+    <w:lvl w:ilvl="4" w:tplc="04090019" w:tentative="1">
+      <w:start w:val="1"/>
+      <w:numFmt w:val="lowerLetter"/>
+      <w:lvlText w:val="%5."/>
+      <w:lvlJc w:val="left"/>
+      <w:pPr>
+        <w:ind w:left="3600" w:hanging="360"/>
+      </w:pPr>
+    </w:lvl>
+    <w:lvl w:ilvl="5" w:tplc="0409001B" w:tentative="1">
+      <w:start w:val="1"/>
+      <w:numFmt w:val="lowerRoman"/>
+      <w:lvlText w:val="%6."/>
+      <w:lvlJc w:val="right"/>
+      <w:pPr>
+        <w:ind w:left="4320" w:hanging="180"/>
+      </w:pPr>
+    </w:lvl>
+    <w:lvl w:ilvl="6" w:tplc="0409000F" w:tentative="1">
+      <w:start w:val="1"/>
+      <w:numFmt w:val="decimal"/>
+      <w:lvlText w:val="%7."/>
+      <w:lvlJc w:val="left"/>
+      <w:pPr>
+        <w:ind w:left="5040" w:hanging="360"/>
+      </w:pPr>
+    </w:lvl>
+    <w:lvl w:ilvl="7" w:tplc="04090019" w:tentative="1">
+      <w:start w:val="1"/>
+      <w:numFmt w:val="lowerLetter"/>
+      <w:lvlText w:val="%8."/>
+      <w:lvlJc w:val="left"/>
+      <w:pPr>
+        <w:ind w:left="5760" w:hanging="360"/>
+      </w:pPr>
+    </w:lvl>
+    <w:lvl w:ilvl="8" w:tplc="0409001B" w:tentative="1">
+      <w:start w:val="1"/>
+      <w:numFmt w:val="lowerRoman"/>
+      <w:lvlText w:val="%9."/>
+      <w:lvlJc w:val="right"/>
+      <w:pPr>
+        <w:ind w:left="6480" w:hanging="180"/>
+      </w:pPr>
+    </w:lvl>
+  </w:abstractNum>
+  <w:abstractNum w:abstractNumId="12" w15:restartNumberingAfterBreak="0">
     <w:nsid w:val="1CDDEB3A"/>
     <w:multiLevelType w:val="hybridMultilevel"/>
     <w:tmpl w:val="3E92DFE2"/>
@@ -8562,7 +8861,7 @@
       </w:rPr>
     </w:lvl>
   </w:abstractNum>
-  <w:abstractNum w:abstractNumId="12" w15:restartNumberingAfterBreak="0">
+  <w:abstractNum w:abstractNumId="13" w15:restartNumberingAfterBreak="0">
     <w:nsid w:val="1E4E9AD2"/>
     <w:multiLevelType w:val="hybridMultilevel"/>
     <w:tmpl w:val="E51628E0"/>
@@ -8675,7 +8974,7 @@
       </w:rPr>
     </w:lvl>
   </w:abstractNum>
-  <w:abstractNum w:abstractNumId="13" w15:restartNumberingAfterBreak="0">
+  <w:abstractNum w:abstractNumId="14" w15:restartNumberingAfterBreak="0">
     <w:nsid w:val="1F1C2AF6"/>
     <w:multiLevelType w:val="hybridMultilevel"/>
     <w:tmpl w:val="92009772"/>
@@ -8788,7 +9087,7 @@
       </w:rPr>
     </w:lvl>
   </w:abstractNum>
-  <w:abstractNum w:abstractNumId="14" w15:restartNumberingAfterBreak="0">
+  <w:abstractNum w:abstractNumId="15" w15:restartNumberingAfterBreak="0">
     <w:nsid w:val="227AC670"/>
     <w:multiLevelType w:val="hybridMultilevel"/>
     <w:tmpl w:val="0E74C82C"/>
@@ -8874,7 +9173,7 @@
       </w:pPr>
     </w:lvl>
   </w:abstractNum>
-  <w:abstractNum w:abstractNumId="15" w15:restartNumberingAfterBreak="0">
+  <w:abstractNum w:abstractNumId="16" w15:restartNumberingAfterBreak="0">
     <w:nsid w:val="2284FCB7"/>
     <w:multiLevelType w:val="hybridMultilevel"/>
     <w:tmpl w:val="1070EA6E"/>
@@ -8987,7 +9286,7 @@
       </w:rPr>
     </w:lvl>
   </w:abstractNum>
-  <w:abstractNum w:abstractNumId="16" w15:restartNumberingAfterBreak="0">
+  <w:abstractNum w:abstractNumId="17" w15:restartNumberingAfterBreak="0">
     <w:nsid w:val="247C2279"/>
     <w:multiLevelType w:val="hybridMultilevel"/>
     <w:tmpl w:val="D136C128"/>
@@ -9100,7 +9399,7 @@
       </w:rPr>
     </w:lvl>
   </w:abstractNum>
-  <w:abstractNum w:abstractNumId="17" w15:restartNumberingAfterBreak="0">
+  <w:abstractNum w:abstractNumId="18" w15:restartNumberingAfterBreak="0">
     <w:nsid w:val="2495E3BE"/>
     <w:multiLevelType w:val="hybridMultilevel"/>
     <w:tmpl w:val="4D10F2FC"/>
@@ -9186,7 +9485,7 @@
       </w:pPr>
     </w:lvl>
   </w:abstractNum>
-  <w:abstractNum w:abstractNumId="18" w15:restartNumberingAfterBreak="0">
+  <w:abstractNum w:abstractNumId="19" w15:restartNumberingAfterBreak="0">
     <w:nsid w:val="25283B07"/>
     <w:multiLevelType w:val="hybridMultilevel"/>
     <w:tmpl w:val="FED83DBC"/>
@@ -9272,7 +9571,7 @@
       </w:pPr>
     </w:lvl>
   </w:abstractNum>
-  <w:abstractNum w:abstractNumId="19" w15:restartNumberingAfterBreak="0">
+  <w:abstractNum w:abstractNumId="20" w15:restartNumberingAfterBreak="0">
     <w:nsid w:val="258CD0E3"/>
     <w:multiLevelType w:val="hybridMultilevel"/>
     <w:tmpl w:val="CD7E10A2"/>
@@ -9385,7 +9684,7 @@
       </w:rPr>
     </w:lvl>
   </w:abstractNum>
-  <w:abstractNum w:abstractNumId="20" w15:restartNumberingAfterBreak="0">
+  <w:abstractNum w:abstractNumId="21" w15:restartNumberingAfterBreak="0">
     <w:nsid w:val="25F0D2B5"/>
     <w:multiLevelType w:val="hybridMultilevel"/>
     <w:tmpl w:val="45A88C82"/>
@@ -9498,7 +9797,7 @@
       </w:rPr>
     </w:lvl>
   </w:abstractNum>
-  <w:abstractNum w:abstractNumId="21" w15:restartNumberingAfterBreak="0">
+  <w:abstractNum w:abstractNumId="22" w15:restartNumberingAfterBreak="0">
     <w:nsid w:val="2C0B9FDF"/>
     <w:multiLevelType w:val="hybridMultilevel"/>
     <w:tmpl w:val="D7F8CB7A"/>
@@ -9611,7 +9910,7 @@
       </w:rPr>
     </w:lvl>
   </w:abstractNum>
-  <w:abstractNum w:abstractNumId="22" w15:restartNumberingAfterBreak="0">
+  <w:abstractNum w:abstractNumId="23" w15:restartNumberingAfterBreak="0">
     <w:nsid w:val="2E323A9C"/>
     <w:multiLevelType w:val="hybridMultilevel"/>
     <w:tmpl w:val="B7C47642"/>
@@ -9724,7 +10023,7 @@
       </w:rPr>
     </w:lvl>
   </w:abstractNum>
-  <w:abstractNum w:abstractNumId="23" w15:restartNumberingAfterBreak="0">
+  <w:abstractNum w:abstractNumId="24" w15:restartNumberingAfterBreak="0">
     <w:nsid w:val="324794C8"/>
     <w:multiLevelType w:val="hybridMultilevel"/>
     <w:tmpl w:val="355676F6"/>
@@ -9837,7 +10136,7 @@
       </w:rPr>
     </w:lvl>
   </w:abstractNum>
-  <w:abstractNum w:abstractNumId="24" w15:restartNumberingAfterBreak="0">
+  <w:abstractNum w:abstractNumId="25" w15:restartNumberingAfterBreak="0">
     <w:nsid w:val="34B805DF"/>
     <w:multiLevelType w:val="multilevel"/>
     <w:tmpl w:val="7FC08796"/>
@@ -9923,7 +10222,7 @@
       </w:pPr>
     </w:lvl>
   </w:abstractNum>
-  <w:abstractNum w:abstractNumId="25" w15:restartNumberingAfterBreak="0">
+  <w:abstractNum w:abstractNumId="26" w15:restartNumberingAfterBreak="0">
     <w:nsid w:val="3691FD81"/>
     <w:multiLevelType w:val="hybridMultilevel"/>
     <w:tmpl w:val="9F6EDD4C"/>
@@ -10009,7 +10308,7 @@
       </w:pPr>
     </w:lvl>
   </w:abstractNum>
-  <w:abstractNum w:abstractNumId="26" w15:restartNumberingAfterBreak="0">
+  <w:abstractNum w:abstractNumId="27" w15:restartNumberingAfterBreak="0">
     <w:nsid w:val="37016DD0"/>
     <w:multiLevelType w:val="hybridMultilevel"/>
     <w:tmpl w:val="3D30DC5A"/>
@@ -10095,7 +10394,7 @@
       </w:pPr>
     </w:lvl>
   </w:abstractNum>
-  <w:abstractNum w:abstractNumId="27" w15:restartNumberingAfterBreak="0">
+  <w:abstractNum w:abstractNumId="28" w15:restartNumberingAfterBreak="0">
     <w:nsid w:val="3762143F"/>
     <w:multiLevelType w:val="hybridMultilevel"/>
     <w:tmpl w:val="B92C49BC"/>
@@ -10181,7 +10480,7 @@
       </w:pPr>
     </w:lvl>
   </w:abstractNum>
-  <w:abstractNum w:abstractNumId="28" w15:restartNumberingAfterBreak="0">
+  <w:abstractNum w:abstractNumId="29" w15:restartNumberingAfterBreak="0">
     <w:nsid w:val="38204EE8"/>
     <w:multiLevelType w:val="hybridMultilevel"/>
     <w:tmpl w:val="B87AC1D6"/>
@@ -10294,7 +10593,7 @@
       </w:rPr>
     </w:lvl>
   </w:abstractNum>
-  <w:abstractNum w:abstractNumId="29" w15:restartNumberingAfterBreak="0">
+  <w:abstractNum w:abstractNumId="30" w15:restartNumberingAfterBreak="0">
     <w:nsid w:val="3AFB8564"/>
     <w:multiLevelType w:val="hybridMultilevel"/>
     <w:tmpl w:val="5BFC4D46"/>
@@ -10407,7 +10706,7 @@
       </w:rPr>
     </w:lvl>
   </w:abstractNum>
-  <w:abstractNum w:abstractNumId="30" w15:restartNumberingAfterBreak="0">
+  <w:abstractNum w:abstractNumId="31" w15:restartNumberingAfterBreak="0">
     <w:nsid w:val="3C15DE39"/>
     <w:multiLevelType w:val="hybridMultilevel"/>
     <w:tmpl w:val="484E3D1A"/>
@@ -10520,7 +10819,7 @@
       </w:rPr>
     </w:lvl>
   </w:abstractNum>
-  <w:abstractNum w:abstractNumId="31" w15:restartNumberingAfterBreak="0">
+  <w:abstractNum w:abstractNumId="32" w15:restartNumberingAfterBreak="0">
     <w:nsid w:val="3FB6734E"/>
     <w:multiLevelType w:val="hybridMultilevel"/>
     <w:tmpl w:val="935A5664"/>
@@ -10606,7 +10905,7 @@
       </w:pPr>
     </w:lvl>
   </w:abstractNum>
-  <w:abstractNum w:abstractNumId="32" w15:restartNumberingAfterBreak="0">
+  <w:abstractNum w:abstractNumId="33" w15:restartNumberingAfterBreak="0">
     <w:nsid w:val="419B8956"/>
     <w:multiLevelType w:val="hybridMultilevel"/>
     <w:tmpl w:val="029696F8"/>
@@ -10692,7 +10991,7 @@
       </w:pPr>
     </w:lvl>
   </w:abstractNum>
-  <w:abstractNum w:abstractNumId="33" w15:restartNumberingAfterBreak="0">
+  <w:abstractNum w:abstractNumId="34" w15:restartNumberingAfterBreak="0">
     <w:nsid w:val="43FFA23A"/>
     <w:multiLevelType w:val="hybridMultilevel"/>
     <w:tmpl w:val="4FD8749A"/>
@@ -10805,7 +11104,7 @@
       </w:rPr>
     </w:lvl>
   </w:abstractNum>
-  <w:abstractNum w:abstractNumId="34" w15:restartNumberingAfterBreak="0">
+  <w:abstractNum w:abstractNumId="35" w15:restartNumberingAfterBreak="0">
     <w:nsid w:val="45244641"/>
     <w:multiLevelType w:val="hybridMultilevel"/>
     <w:tmpl w:val="CB6EF1E6"/>
@@ -10918,7 +11217,7 @@
       </w:rPr>
     </w:lvl>
   </w:abstractNum>
-  <w:abstractNum w:abstractNumId="35" w15:restartNumberingAfterBreak="0">
+  <w:abstractNum w:abstractNumId="36" w15:restartNumberingAfterBreak="0">
     <w:nsid w:val="460C5EAC"/>
     <w:multiLevelType w:val="hybridMultilevel"/>
     <w:tmpl w:val="85045F2E"/>
@@ -11031,7 +11330,7 @@
       </w:rPr>
     </w:lvl>
   </w:abstractNum>
-  <w:abstractNum w:abstractNumId="36" w15:restartNumberingAfterBreak="0">
+  <w:abstractNum w:abstractNumId="37" w15:restartNumberingAfterBreak="0">
     <w:nsid w:val="464FF82B"/>
     <w:multiLevelType w:val="hybridMultilevel"/>
     <w:tmpl w:val="AFF843D0"/>
@@ -11144,7 +11443,7 @@
       </w:rPr>
     </w:lvl>
   </w:abstractNum>
-  <w:abstractNum w:abstractNumId="37" w15:restartNumberingAfterBreak="0">
+  <w:abstractNum w:abstractNumId="38" w15:restartNumberingAfterBreak="0">
     <w:nsid w:val="49A7BECC"/>
     <w:multiLevelType w:val="hybridMultilevel"/>
     <w:tmpl w:val="A128F252"/>
@@ -11257,7 +11556,7 @@
       </w:rPr>
     </w:lvl>
   </w:abstractNum>
-  <w:abstractNum w:abstractNumId="38" w15:restartNumberingAfterBreak="0">
+  <w:abstractNum w:abstractNumId="39" w15:restartNumberingAfterBreak="0">
     <w:nsid w:val="4DBBD0F1"/>
     <w:multiLevelType w:val="hybridMultilevel"/>
     <w:tmpl w:val="1960D61A"/>
@@ -11343,7 +11642,7 @@
       </w:pPr>
     </w:lvl>
   </w:abstractNum>
-  <w:abstractNum w:abstractNumId="39" w15:restartNumberingAfterBreak="0">
+  <w:abstractNum w:abstractNumId="40" w15:restartNumberingAfterBreak="0">
     <w:nsid w:val="5474D147"/>
     <w:multiLevelType w:val="hybridMultilevel"/>
     <w:tmpl w:val="F1969762"/>
@@ -11429,7 +11728,7 @@
       </w:pPr>
     </w:lvl>
   </w:abstractNum>
-  <w:abstractNum w:abstractNumId="40" w15:restartNumberingAfterBreak="0">
+  <w:abstractNum w:abstractNumId="41" w15:restartNumberingAfterBreak="0">
     <w:nsid w:val="578717AF"/>
     <w:multiLevelType w:val="hybridMultilevel"/>
     <w:tmpl w:val="F76C904A"/>
@@ -11542,7 +11841,7 @@
       </w:rPr>
     </w:lvl>
   </w:abstractNum>
-  <w:abstractNum w:abstractNumId="41" w15:restartNumberingAfterBreak="0">
+  <w:abstractNum w:abstractNumId="42" w15:restartNumberingAfterBreak="0">
     <w:nsid w:val="57C1DCAA"/>
     <w:multiLevelType w:val="hybridMultilevel"/>
     <w:tmpl w:val="D51E5B7A"/>
@@ -11628,7 +11927,7 @@
       </w:pPr>
     </w:lvl>
   </w:abstractNum>
-  <w:abstractNum w:abstractNumId="42" w15:restartNumberingAfterBreak="0">
+  <w:abstractNum w:abstractNumId="43" w15:restartNumberingAfterBreak="0">
     <w:nsid w:val="5A31622E"/>
     <w:multiLevelType w:val="hybridMultilevel"/>
     <w:tmpl w:val="F386E8D6"/>
@@ -11741,7 +12040,7 @@
       </w:rPr>
     </w:lvl>
   </w:abstractNum>
-  <w:abstractNum w:abstractNumId="43" w15:restartNumberingAfterBreak="0">
+  <w:abstractNum w:abstractNumId="44" w15:restartNumberingAfterBreak="0">
     <w:nsid w:val="5B3FFBB8"/>
     <w:multiLevelType w:val="hybridMultilevel"/>
     <w:tmpl w:val="8CD2FE76"/>
@@ -11854,7 +12153,7 @@
       </w:rPr>
     </w:lvl>
   </w:abstractNum>
-  <w:abstractNum w:abstractNumId="44" w15:restartNumberingAfterBreak="0">
+  <w:abstractNum w:abstractNumId="45" w15:restartNumberingAfterBreak="0">
     <w:nsid w:val="5DEA0989"/>
     <w:multiLevelType w:val="hybridMultilevel"/>
     <w:tmpl w:val="B7385658"/>
@@ -11940,7 +12239,7 @@
       </w:pPr>
     </w:lvl>
   </w:abstractNum>
-  <w:abstractNum w:abstractNumId="45" w15:restartNumberingAfterBreak="0">
+  <w:abstractNum w:abstractNumId="46" w15:restartNumberingAfterBreak="0">
     <w:nsid w:val="5F5609A7"/>
     <w:multiLevelType w:val="hybridMultilevel"/>
     <w:tmpl w:val="F9F2659E"/>
@@ -12053,7 +12352,7 @@
       </w:rPr>
     </w:lvl>
   </w:abstractNum>
-  <w:abstractNum w:abstractNumId="46" w15:restartNumberingAfterBreak="0">
+  <w:abstractNum w:abstractNumId="47" w15:restartNumberingAfterBreak="0">
     <w:nsid w:val="5FC51600"/>
     <w:multiLevelType w:val="hybridMultilevel"/>
     <w:tmpl w:val="6254B39E"/>
@@ -12166,7 +12465,7 @@
       </w:rPr>
     </w:lvl>
   </w:abstractNum>
-  <w:abstractNum w:abstractNumId="47" w15:restartNumberingAfterBreak="0">
+  <w:abstractNum w:abstractNumId="48" w15:restartNumberingAfterBreak="0">
     <w:nsid w:val="61ED7405"/>
     <w:multiLevelType w:val="hybridMultilevel"/>
     <w:tmpl w:val="0178C338"/>
@@ -12279,7 +12578,7 @@
       </w:rPr>
     </w:lvl>
   </w:abstractNum>
-  <w:abstractNum w:abstractNumId="48" w15:restartNumberingAfterBreak="0">
+  <w:abstractNum w:abstractNumId="49" w15:restartNumberingAfterBreak="0">
     <w:nsid w:val="62E9BDE3"/>
     <w:multiLevelType w:val="hybridMultilevel"/>
     <w:tmpl w:val="5EB0D8DE"/>
@@ -12365,7 +12664,7 @@
       </w:pPr>
     </w:lvl>
   </w:abstractNum>
-  <w:abstractNum w:abstractNumId="49" w15:restartNumberingAfterBreak="0">
+  <w:abstractNum w:abstractNumId="50" w15:restartNumberingAfterBreak="0">
     <w:nsid w:val="62F13B34"/>
     <w:multiLevelType w:val="hybridMultilevel"/>
     <w:tmpl w:val="36641CE6"/>
@@ -12478,7 +12777,7 @@
       </w:rPr>
     </w:lvl>
   </w:abstractNum>
-  <w:abstractNum w:abstractNumId="50" w15:restartNumberingAfterBreak="0">
+  <w:abstractNum w:abstractNumId="51" w15:restartNumberingAfterBreak="0">
     <w:nsid w:val="6D68DDFC"/>
     <w:multiLevelType w:val="hybridMultilevel"/>
     <w:tmpl w:val="4DECD5C6"/>
@@ -12591,7 +12890,7 @@
       </w:rPr>
     </w:lvl>
   </w:abstractNum>
-  <w:abstractNum w:abstractNumId="51" w15:restartNumberingAfterBreak="0">
+  <w:abstractNum w:abstractNumId="52" w15:restartNumberingAfterBreak="0">
     <w:nsid w:val="6E7AE3B7"/>
     <w:multiLevelType w:val="hybridMultilevel"/>
     <w:tmpl w:val="1178A632"/>
@@ -12704,7 +13003,7 @@
       </w:rPr>
     </w:lvl>
   </w:abstractNum>
-  <w:abstractNum w:abstractNumId="52" w15:restartNumberingAfterBreak="0">
+  <w:abstractNum w:abstractNumId="53" w15:restartNumberingAfterBreak="0">
     <w:nsid w:val="707ED460"/>
     <w:multiLevelType w:val="hybridMultilevel"/>
     <w:tmpl w:val="B7A248B4"/>
@@ -12817,7 +13116,7 @@
       </w:rPr>
     </w:lvl>
   </w:abstractNum>
-  <w:abstractNum w:abstractNumId="53" w15:restartNumberingAfterBreak="0">
+  <w:abstractNum w:abstractNumId="54" w15:restartNumberingAfterBreak="0">
     <w:nsid w:val="72F6D749"/>
     <w:multiLevelType w:val="hybridMultilevel"/>
     <w:tmpl w:val="6494E5D6"/>
@@ -12930,7 +13229,7 @@
       </w:rPr>
     </w:lvl>
   </w:abstractNum>
-  <w:abstractNum w:abstractNumId="54" w15:restartNumberingAfterBreak="0">
+  <w:abstractNum w:abstractNumId="55" w15:restartNumberingAfterBreak="0">
     <w:nsid w:val="78DEEF9D"/>
     <w:multiLevelType w:val="hybridMultilevel"/>
     <w:tmpl w:val="DB588360"/>
@@ -13043,7 +13342,7 @@
       </w:rPr>
     </w:lvl>
   </w:abstractNum>
-  <w:abstractNum w:abstractNumId="55" w15:restartNumberingAfterBreak="0">
+  <w:abstractNum w:abstractNumId="56" w15:restartNumberingAfterBreak="0">
     <w:nsid w:val="794F8690"/>
     <w:multiLevelType w:val="hybridMultilevel"/>
     <w:tmpl w:val="9D50AF3A"/>
@@ -13156,7 +13455,7 @@
       </w:rPr>
     </w:lvl>
   </w:abstractNum>
-  <w:abstractNum w:abstractNumId="56" w15:restartNumberingAfterBreak="0">
+  <w:abstractNum w:abstractNumId="57" w15:restartNumberingAfterBreak="0">
     <w:nsid w:val="7BFBD999"/>
     <w:multiLevelType w:val="hybridMultilevel"/>
     <w:tmpl w:val="92321552"/>
@@ -13269,7 +13568,7 @@
       </w:rPr>
     </w:lvl>
   </w:abstractNum>
-  <w:abstractNum w:abstractNumId="57" w15:restartNumberingAfterBreak="0">
+  <w:abstractNum w:abstractNumId="58" w15:restartNumberingAfterBreak="0">
     <w:nsid w:val="7E1A13A1"/>
     <w:multiLevelType w:val="hybridMultilevel"/>
     <w:tmpl w:val="36DC1174"/>
@@ -13356,103 +13655,103 @@
     </w:lvl>
   </w:abstractNum>
   <w:num w:numId="1" w16cid:durableId="1957325624">
-    <w:abstractNumId w:val="33"/>
+    <w:abstractNumId w:val="34"/>
   </w:num>
   <w:num w:numId="2" w16cid:durableId="126163552">
-    <w:abstractNumId w:val="25"/>
+    <w:abstractNumId w:val="26"/>
   </w:num>
   <w:num w:numId="3" w16cid:durableId="1586963089">
-    <w:abstractNumId w:val="26"/>
+    <w:abstractNumId w:val="27"/>
   </w:num>
   <w:num w:numId="4" w16cid:durableId="282269698">
+    <w:abstractNumId w:val="24"/>
+  </w:num>
+  <w:num w:numId="5" w16cid:durableId="767965388">
+    <w:abstractNumId w:val="57"/>
+  </w:num>
+  <w:num w:numId="6" w16cid:durableId="2076858846">
+    <w:abstractNumId w:val="16"/>
+  </w:num>
+  <w:num w:numId="7" w16cid:durableId="1357923794">
+    <w:abstractNumId w:val="47"/>
+  </w:num>
+  <w:num w:numId="8" w16cid:durableId="797724365">
+    <w:abstractNumId w:val="29"/>
+  </w:num>
+  <w:num w:numId="9" w16cid:durableId="1906842787">
+    <w:abstractNumId w:val="55"/>
+  </w:num>
+  <w:num w:numId="10" w16cid:durableId="1009260826">
     <w:abstractNumId w:val="23"/>
   </w:num>
-  <w:num w:numId="5" w16cid:durableId="767965388">
-    <w:abstractNumId w:val="56"/>
+  <w:num w:numId="11" w16cid:durableId="633146500">
+    <w:abstractNumId w:val="37"/>
   </w:num>
-  <w:num w:numId="6" w16cid:durableId="2076858846">
-    <w:abstractNumId w:val="15"/>
-  </w:num>
-  <w:num w:numId="7" w16cid:durableId="1357923794">
-    <w:abstractNumId w:val="46"/>
-  </w:num>
-  <w:num w:numId="8" w16cid:durableId="797724365">
-    <w:abstractNumId w:val="28"/>
-  </w:num>
-  <w:num w:numId="9" w16cid:durableId="1906842787">
-    <w:abstractNumId w:val="54"/>
-  </w:num>
-  <w:num w:numId="10" w16cid:durableId="1009260826">
+  <w:num w:numId="12" w16cid:durableId="1855875767">
     <w:abstractNumId w:val="22"/>
   </w:num>
-  <w:num w:numId="11" w16cid:durableId="633146500">
+  <w:num w:numId="13" w16cid:durableId="1653019370">
+    <w:abstractNumId w:val="41"/>
+  </w:num>
+  <w:num w:numId="14" w16cid:durableId="1038973958">
+    <w:abstractNumId w:val="48"/>
+  </w:num>
+  <w:num w:numId="15" w16cid:durableId="2032608980">
+    <w:abstractNumId w:val="14"/>
+  </w:num>
+  <w:num w:numId="16" w16cid:durableId="311175202">
+    <w:abstractNumId w:val="52"/>
+  </w:num>
+  <w:num w:numId="17" w16cid:durableId="663240575">
     <w:abstractNumId w:val="36"/>
   </w:num>
-  <w:num w:numId="12" w16cid:durableId="1855875767">
+  <w:num w:numId="18" w16cid:durableId="640311157">
     <w:abstractNumId w:val="21"/>
   </w:num>
-  <w:num w:numId="13" w16cid:durableId="1653019370">
-    <w:abstractNumId w:val="40"/>
-  </w:num>
-  <w:num w:numId="14" w16cid:durableId="1038973958">
-    <w:abstractNumId w:val="47"/>
-  </w:num>
-  <w:num w:numId="15" w16cid:durableId="2032608980">
-    <w:abstractNumId w:val="13"/>
-  </w:num>
-  <w:num w:numId="16" w16cid:durableId="311175202">
-    <w:abstractNumId w:val="51"/>
-  </w:num>
-  <w:num w:numId="17" w16cid:durableId="663240575">
-    <w:abstractNumId w:val="35"/>
-  </w:num>
-  <w:num w:numId="18" w16cid:durableId="640311157">
-    <w:abstractNumId w:val="20"/>
-  </w:num>
   <w:num w:numId="19" w16cid:durableId="1840190311">
-    <w:abstractNumId w:val="55"/>
+    <w:abstractNumId w:val="56"/>
   </w:num>
   <w:num w:numId="20" w16cid:durableId="1971782187">
     <w:abstractNumId w:val="7"/>
   </w:num>
   <w:num w:numId="21" w16cid:durableId="98066106">
-    <w:abstractNumId w:val="53"/>
+    <w:abstractNumId w:val="54"/>
   </w:num>
   <w:num w:numId="22" w16cid:durableId="1375344542">
     <w:abstractNumId w:val="0"/>
   </w:num>
   <w:num w:numId="23" w16cid:durableId="1857889511">
-    <w:abstractNumId w:val="44"/>
+    <w:abstractNumId w:val="45"/>
   </w:num>
   <w:num w:numId="24" w16cid:durableId="1407997847">
-    <w:abstractNumId w:val="24"/>
+    <w:abstractNumId w:val="25"/>
   </w:num>
   <w:num w:numId="25" w16cid:durableId="1319308562">
     <w:abstractNumId w:val="5"/>
   </w:num>
   <w:num w:numId="26" w16cid:durableId="1772816860">
-    <w:abstractNumId w:val="16"/>
+    <w:abstractNumId w:val="17"/>
   </w:num>
   <w:num w:numId="27" w16cid:durableId="1174029343">
-    <w:abstractNumId w:val="30"/>
+    <w:abstractNumId w:val="31"/>
   </w:num>
   <w:num w:numId="28" w16cid:durableId="1163087102">
     <w:abstractNumId w:val="2"/>
   </w:num>
   <w:num w:numId="29" w16cid:durableId="529756843">
-    <w:abstractNumId w:val="27"/>
+    <w:abstractNumId w:val="28"/>
   </w:num>
   <w:num w:numId="30" w16cid:durableId="663706737">
-    <w:abstractNumId w:val="41"/>
+    <w:abstractNumId w:val="42"/>
   </w:num>
   <w:num w:numId="31" w16cid:durableId="377900321">
-    <w:abstractNumId w:val="18"/>
+    <w:abstractNumId w:val="19"/>
   </w:num>
   <w:num w:numId="32" w16cid:durableId="1573851236">
-    <w:abstractNumId w:val="57"/>
+    <w:abstractNumId w:val="58"/>
   </w:num>
   <w:num w:numId="33" w16cid:durableId="676856973">
-    <w:abstractNumId w:val="32"/>
+    <w:abstractNumId w:val="33"/>
   </w:num>
   <w:num w:numId="34" w16cid:durableId="1510682824">
     <w:abstractNumId w:val="10"/>
@@ -13461,46 +13760,46 @@
     <w:abstractNumId w:val="3"/>
   </w:num>
   <w:num w:numId="36" w16cid:durableId="2036073079">
-    <w:abstractNumId w:val="52"/>
+    <w:abstractNumId w:val="53"/>
   </w:num>
   <w:num w:numId="37" w16cid:durableId="2123957193">
-    <w:abstractNumId w:val="48"/>
+    <w:abstractNumId w:val="49"/>
   </w:num>
   <w:num w:numId="38" w16cid:durableId="591544994">
-    <w:abstractNumId w:val="17"/>
+    <w:abstractNumId w:val="18"/>
   </w:num>
   <w:num w:numId="39" w16cid:durableId="597636048">
-    <w:abstractNumId w:val="14"/>
+    <w:abstractNumId w:val="15"/>
   </w:num>
   <w:num w:numId="40" w16cid:durableId="19934624">
-    <w:abstractNumId w:val="39"/>
+    <w:abstractNumId w:val="40"/>
   </w:num>
   <w:num w:numId="41" w16cid:durableId="1504541893">
-    <w:abstractNumId w:val="45"/>
+    <w:abstractNumId w:val="46"/>
   </w:num>
   <w:num w:numId="42" w16cid:durableId="370302573">
     <w:abstractNumId w:val="4"/>
   </w:num>
   <w:num w:numId="43" w16cid:durableId="2045136754">
-    <w:abstractNumId w:val="37"/>
+    <w:abstractNumId w:val="38"/>
   </w:num>
   <w:num w:numId="44" w16cid:durableId="343364123">
-    <w:abstractNumId w:val="38"/>
+    <w:abstractNumId w:val="39"/>
   </w:num>
   <w:num w:numId="45" w16cid:durableId="737286173">
     <w:abstractNumId w:val="1"/>
   </w:num>
   <w:num w:numId="46" w16cid:durableId="1503278300">
-    <w:abstractNumId w:val="43"/>
+    <w:abstractNumId w:val="44"/>
   </w:num>
   <w:num w:numId="47" w16cid:durableId="57483461">
-    <w:abstractNumId w:val="29"/>
+    <w:abstractNumId w:val="30"/>
   </w:num>
   <w:num w:numId="48" w16cid:durableId="520823713">
-    <w:abstractNumId w:val="50"/>
+    <w:abstractNumId w:val="51"/>
   </w:num>
   <w:num w:numId="49" w16cid:durableId="883444100">
-    <w:abstractNumId w:val="12"/>
+    <w:abstractNumId w:val="13"/>
   </w:num>
   <w:num w:numId="50" w16cid:durableId="1089042911">
     <w:abstractNumId w:val="8"/>
@@ -13509,31 +13808,34 @@
     <w:abstractNumId w:val="6"/>
   </w:num>
   <w:num w:numId="52" w16cid:durableId="271400992">
-    <w:abstractNumId w:val="19"/>
+    <w:abstractNumId w:val="20"/>
   </w:num>
   <w:num w:numId="53" w16cid:durableId="723143240">
-    <w:abstractNumId w:val="42"/>
+    <w:abstractNumId w:val="43"/>
   </w:num>
   <w:num w:numId="54" w16cid:durableId="716587236">
-    <w:abstractNumId w:val="49"/>
+    <w:abstractNumId w:val="50"/>
   </w:num>
   <w:num w:numId="55" w16cid:durableId="1852063044">
-    <w:abstractNumId w:val="11"/>
+    <w:abstractNumId w:val="12"/>
   </w:num>
   <w:num w:numId="56" w16cid:durableId="1440643174">
-    <w:abstractNumId w:val="31"/>
+    <w:abstractNumId w:val="32"/>
   </w:num>
   <w:num w:numId="57" w16cid:durableId="36592570">
     <w:abstractNumId w:val="9"/>
   </w:num>
   <w:num w:numId="58" w16cid:durableId="308705739">
-    <w:abstractNumId w:val="34"/>
+    <w:abstractNumId w:val="35"/>
+  </w:num>
+  <w:num w:numId="59" w16cid:durableId="933171115">
+    <w:abstractNumId w:val="11"/>
   </w:num>
 </w:numbering>
 </file>
 
 <file path=word/people.xml><?xml version="1.0" encoding="utf-8"?>
-<w15:people xmlns:wpc="http://schemas.microsoft.com/office/word/2010/wordprocessingCanvas" xmlns:cx="http://schemas.microsoft.com/office/drawing/2014/chartex" xmlns:cx1="http://schemas.microsoft.com/office/drawing/2015/9/8/chartex" xmlns:cx2="http://schemas.microsoft.com/office/drawing/2015/10/21/chartex" xmlns:cx3="http://schemas.microsoft.com/office/drawing/2016/5/9/chartex" xmlns:cx4="http://schemas.microsoft.com/office/drawing/2016/5/10/chartex" xmlns:cx5="http://schemas.microsoft.com/office/drawing/2016/5/11/chartex" xmlns:cx6="http://schemas.microsoft.com/office/drawing/2016/5/12/chartex" xmlns:cx7="http://schemas.microsoft.com/office/drawing/2016/5/13/chartex" xmlns:cx8="http://schemas.microsoft.com/office/drawing/2016/5/14/chartex" xmlns:mc="http://schemas.openxmlformats.org/markup-compatibility/2006" xmlns:aink="http://schemas.microsoft.com/office/drawing/2016/ink" xmlns:am3d="http://schemas.microsoft.com/office/drawing/2017/model3d" xmlns:o="urn:schemas-microsoft-com:office:office" xmlns:oel="http://schemas.microsoft.com/office/2019/extlst" xmlns:r="http://schemas.openxmlformats.org/officeDocument/2006/relationships" xmlns:m="http://schemas.openxmlformats.org/officeDocument/2006/math" xmlns:v="urn:schemas-microsoft-com:vml" xmlns:wp14="http://schemas.microsoft.com/office/word/2010/wordprocessingDrawing" xmlns:wp="http://schemas.openxmlformats.org/drawingml/2006/wordprocessingDrawing" xmlns:w10="urn:schemas-microsoft-com:office:word" xmlns:w="http://schemas.openxmlformats.org/wordprocessingml/2006/main" xmlns:w14="http://schemas.microsoft.com/office/word/2010/wordml" xmlns:w15="http://schemas.microsoft.com/office/word/2012/wordml" xmlns:w16cex="http://schemas.microsoft.com/office/word/2018/wordml/cex" xmlns:w16cid="http://schemas.microsoft.com/office/word/2016/wordml/cid" xmlns:w16="http://schemas.microsoft.com/office/word/2018/wordml" xmlns:w16du="http://schemas.microsoft.com/office/word/2023/wordml/word16du" xmlns:w16sdtdh="http://schemas.microsoft.com/office/word/2020/wordml/sdtdatahash" xmlns:w16se="http://schemas.microsoft.com/office/word/2015/wordml/symex" xmlns:wpg="http://schemas.microsoft.com/office/word/2010/wordprocessingGroup" xmlns:wpi="http://schemas.microsoft.com/office/word/2010/wordprocessingInk" xmlns:wne="http://schemas.microsoft.com/office/word/2006/wordml" xmlns:wps="http://schemas.microsoft.com/office/word/2010/wordprocessingShape" mc:Ignorable="w14 w15 w16se w16cid w16 w16cex w16sdtdh w16du wp14">
+<w15:people xmlns:wpc="http://schemas.microsoft.com/office/word/2010/wordprocessingCanvas" xmlns:cx="http://schemas.microsoft.com/office/drawing/2014/chartex" xmlns:cx1="http://schemas.microsoft.com/office/drawing/2015/9/8/chartex" xmlns:cx2="http://schemas.microsoft.com/office/drawing/2015/10/21/chartex" xmlns:cx3="http://schemas.microsoft.com/office/drawing/2016/5/9/chartex" xmlns:cx4="http://schemas.microsoft.com/office/drawing/2016/5/10/chartex" xmlns:cx5="http://schemas.microsoft.com/office/drawing/2016/5/11/chartex" xmlns:cx6="http://schemas.microsoft.com/office/drawing/2016/5/12/chartex" xmlns:cx7="http://schemas.microsoft.com/office/drawing/2016/5/13/chartex" xmlns:cx8="http://schemas.microsoft.com/office/drawing/2016/5/14/chartex" xmlns:mc="http://schemas.openxmlformats.org/markup-compatibility/2006" xmlns:aink="http://schemas.microsoft.com/office/drawing/2016/ink" xmlns:am3d="http://schemas.microsoft.com/office/drawing/2017/model3d" xmlns:o="urn:schemas-microsoft-com:office:office" xmlns:oel="http://schemas.microsoft.com/office/2019/extlst" xmlns:r="http://schemas.openxmlformats.org/officeDocument/2006/relationships" xmlns:m="http://schemas.openxmlformats.org/officeDocument/2006/math" xmlns:v="urn:schemas-microsoft-com:vml" xmlns:wp14="http://schemas.microsoft.com/office/word/2010/wordprocessingDrawing" xmlns:wp="http://schemas.openxmlformats.org/drawingml/2006/wordprocessingDrawing" xmlns:w10="urn:schemas-microsoft-com:office:word" xmlns:w="http://schemas.openxmlformats.org/wordprocessingml/2006/main" xmlns:w14="http://schemas.microsoft.com/office/word/2010/wordml" xmlns:w15="http://schemas.microsoft.com/office/word/2012/wordml" xmlns:w16cex="http://schemas.microsoft.com/office/word/2018/wordml/cex" xmlns:w16cid="http://schemas.microsoft.com/office/word/2016/wordml/cid" xmlns:w16="http://schemas.microsoft.com/office/word/2018/wordml" xmlns:w16du="http://schemas.microsoft.com/office/word/2023/wordml/word16du" xmlns:w16sdtdh="http://schemas.microsoft.com/office/word/2020/wordml/sdtdatahash" xmlns:w16sdtfl="http://schemas.microsoft.com/office/word/2024/wordml/sdtformatlock" xmlns:w16se="http://schemas.microsoft.com/office/word/2015/wordml/symex" xmlns:wpg="http://schemas.microsoft.com/office/word/2010/wordprocessingGroup" xmlns:wpi="http://schemas.microsoft.com/office/word/2010/wordprocessingInk" xmlns:wne="http://schemas.microsoft.com/office/word/2006/wordml" xmlns:wps="http://schemas.microsoft.com/office/word/2010/wordprocessingShape" mc:Ignorable="w14 w15 w16se w16cid w16 w16cex w16sdtdh w16sdtfl w16du wp14">
   <w15:person w15:author="Guest User">
     <w15:presenceInfo w15:providerId="AD" w15:userId="S::urn:spo:anon#3b9c9e4acacae14a67a90d0a4d2261d230c68d0778fc5f116fe45c82695df0bc::"/>
   </w15:person>
@@ -13541,7 +13843,7 @@
 </file>
 
 <file path=word/styles.xml><?xml version="1.0" encoding="utf-8"?>
-<w:styles xmlns:mc="http://schemas.openxmlformats.org/markup-compatibility/2006" xmlns:r="http://schemas.openxmlformats.org/officeDocument/2006/relationships" xmlns:w="http://schemas.openxmlformats.org/wordprocessingml/2006/main" xmlns:w14="http://schemas.microsoft.com/office/word/2010/wordml" xmlns:w15="http://schemas.microsoft.com/office/word/2012/wordml" xmlns:w16cex="http://schemas.microsoft.com/office/word/2018/wordml/cex" xmlns:w16cid="http://schemas.microsoft.com/office/word/2016/wordml/cid" xmlns:w16="http://schemas.microsoft.com/office/word/2018/wordml" xmlns:w16du="http://schemas.microsoft.com/office/word/2023/wordml/word16du" xmlns:w16sdtdh="http://schemas.microsoft.com/office/word/2020/wordml/sdtdatahash" xmlns:w16se="http://schemas.microsoft.com/office/word/2015/wordml/symex" mc:Ignorable="w14 w15 w16se w16cid w16 w16cex w16sdtdh w16du">
+<w:styles xmlns:mc="http://schemas.openxmlformats.org/markup-compatibility/2006" xmlns:r="http://schemas.openxmlformats.org/officeDocument/2006/relationships" xmlns:w="http://schemas.openxmlformats.org/wordprocessingml/2006/main" xmlns:w14="http://schemas.microsoft.com/office/word/2010/wordml" xmlns:w15="http://schemas.microsoft.com/office/word/2012/wordml" xmlns:w16cex="http://schemas.microsoft.com/office/word/2018/wordml/cex" xmlns:w16cid="http://schemas.microsoft.com/office/word/2016/wordml/cid" xmlns:w16="http://schemas.microsoft.com/office/word/2018/wordml" xmlns:w16du="http://schemas.microsoft.com/office/word/2023/wordml/word16du" xmlns:w16sdtdh="http://schemas.microsoft.com/office/word/2020/wordml/sdtdatahash" xmlns:w16sdtfl="http://schemas.microsoft.com/office/word/2024/wordml/sdtformatlock" xmlns:w16se="http://schemas.microsoft.com/office/word/2015/wordml/symex" mc:Ignorable="w14 w15 w16se w16cid w16 w16cex w16sdtdh w16sdtfl w16du">
   <w:docDefaults>
     <w:rPrDefault>
       <w:rPr>
@@ -13938,7 +14240,7 @@
   <w:style w:type="paragraph" w:default="1" w:styleId="Normal">
     <w:name w:val="Normal"/>
     <w:qFormat/>
-    <w:rsid w:val="00A77015"/>
+    <w:rsid w:val="00C66078"/>
   </w:style>
   <w:style w:type="paragraph" w:styleId="Heading1">
     <w:name w:val="heading 1"/>

</xml_diff>